<commit_message>
Quellen für Kap 2 fertig
</commit_message>
<xml_diff>
--- a/Notes.docx
+++ b/Notes.docx
@@ -416,6 +416,7 @@
         </w:numPr>
       </w:pPr>
       <w:r>
+        <w:lastRenderedPageBreak/>
         <w:t>hilft gesetzliche Vorgaben oder Compliance-Richtlinien einzuhalten</w:t>
       </w:r>
     </w:p>
@@ -736,6 +737,7 @@
         </w:numPr>
       </w:pPr>
       <w:r>
+        <w:lastRenderedPageBreak/>
         <w:t>Beitragen zusätzlicher anwendungsspezifischer Daten zur Untersuchung von Vorfällen, die in anderen Protokollquellen fehlen</w:t>
       </w:r>
     </w:p>
@@ -976,7 +978,6 @@
         </w:numPr>
       </w:pPr>
       <w:r>
-        <w:lastRenderedPageBreak/>
         <w:t xml:space="preserve">Datenbankanwendungen, zB automatische </w:t>
       </w:r>
       <w:r>
@@ -1196,6 +1197,7 @@
         </w:numPr>
       </w:pPr>
       <w:r>
+        <w:lastRenderedPageBreak/>
         <w:t>Anwendungsfehler und Systemereignisse, z. B. Syntax- und Laufzeitfehler, Verbindungsprobleme, Leistungsprobleme, Fehlermeldungen von Drittanbieterdiensten, Dateisystemfehler, Erkennung von Viren beim Hochladen von Dateien, Konfigurationsänderungen</w:t>
       </w:r>
     </w:p>
@@ -1352,208 +1354,205 @@
         </w:numPr>
       </w:pPr>
       <w:r>
+        <w:t>Wann:</w:t>
+      </w:r>
+    </w:p>
+    <w:p>
+      <w:pPr>
+        <w:pStyle w:val="Listenabsatz"/>
+        <w:numPr>
+          <w:ilvl w:val="1"/>
+          <w:numId w:val="4"/>
+        </w:numPr>
+      </w:pPr>
+      <w:r>
+        <w:t>Datum und Uhrzeit (internationales Format)</w:t>
+      </w:r>
+    </w:p>
+    <w:p>
+      <w:pPr>
+        <w:pStyle w:val="Listenabsatz"/>
+        <w:numPr>
+          <w:ilvl w:val="1"/>
+          <w:numId w:val="4"/>
+        </w:numPr>
+      </w:pPr>
+      <w:r>
+        <w:t>Zeitstempel des Ereignisses kann sich vom Zeitpunkt der Protokollierung unterscheiden</w:t>
+      </w:r>
+    </w:p>
+    <w:p>
+      <w:pPr>
+        <w:pStyle w:val="Listenabsatz"/>
+        <w:numPr>
+          <w:ilvl w:val="0"/>
+          <w:numId w:val="4"/>
+        </w:numPr>
+      </w:pPr>
+      <w:r>
+        <w:t>Wo:</w:t>
+      </w:r>
+    </w:p>
+    <w:p>
+      <w:pPr>
+        <w:pStyle w:val="Listenabsatz"/>
+        <w:numPr>
+          <w:ilvl w:val="1"/>
+          <w:numId w:val="4"/>
+        </w:numPr>
+      </w:pPr>
+      <w:r>
+        <w:t>Anwendungskennung, zB Name und Version</w:t>
+      </w:r>
+    </w:p>
+    <w:p>
+      <w:pPr>
+        <w:pStyle w:val="Listenabsatz"/>
+        <w:numPr>
+          <w:ilvl w:val="1"/>
+          <w:numId w:val="4"/>
+        </w:numPr>
+      </w:pPr>
+      <w:r>
+        <w:t>Anwendungsadresse, zB Hostname oder Server-IP-Adresse und Portnummer, Workstation-Identität, lokale Gerätekennung</w:t>
+      </w:r>
+    </w:p>
+    <w:p>
+      <w:pPr>
+        <w:pStyle w:val="Listenabsatz"/>
+        <w:numPr>
+          <w:ilvl w:val="1"/>
+          <w:numId w:val="4"/>
+        </w:numPr>
+      </w:pPr>
+      <w:r>
+        <w:t>Dienst, zB Name und Protokoll</w:t>
+      </w:r>
+    </w:p>
+    <w:p>
+      <w:pPr>
+        <w:pStyle w:val="Listenabsatz"/>
+        <w:numPr>
+          <w:ilvl w:val="1"/>
+          <w:numId w:val="4"/>
+        </w:numPr>
+      </w:pPr>
+      <w:r>
+        <w:t>Geolokalisierung</w:t>
+      </w:r>
+    </w:p>
+    <w:p>
+      <w:pPr>
+        <w:pStyle w:val="Listenabsatz"/>
+        <w:numPr>
+          <w:ilvl w:val="1"/>
+          <w:numId w:val="4"/>
+        </w:numPr>
+      </w:pPr>
+      <w:r>
+        <w:t>Fenster/Formular/Seite, z. B. Einstiegspunkt-URL und HTTP-Methode für eine Webanwendung, Dialogfeldname</w:t>
+      </w:r>
+    </w:p>
+    <w:p>
+      <w:pPr>
+        <w:pStyle w:val="Listenabsatz"/>
+        <w:numPr>
+          <w:ilvl w:val="1"/>
+          <w:numId w:val="4"/>
+        </w:numPr>
+      </w:pPr>
+      <w:r>
+        <w:t>Ort des Codes, z. B. Skriptname, Modulname</w:t>
+      </w:r>
+    </w:p>
+    <w:p>
+      <w:pPr>
+        <w:pStyle w:val="Listenabsatz"/>
+        <w:numPr>
+          <w:ilvl w:val="0"/>
+          <w:numId w:val="4"/>
+        </w:numPr>
+      </w:pPr>
+      <w:r>
+        <w:t>Wer</w:t>
+      </w:r>
+      <w:r>
+        <w:t xml:space="preserve"> (menschlicher oder maschineller Benutzer)</w:t>
+      </w:r>
+      <w:r>
+        <w:t>:</w:t>
+      </w:r>
+    </w:p>
+    <w:p>
+      <w:pPr>
+        <w:pStyle w:val="Listenabsatz"/>
+        <w:numPr>
+          <w:ilvl w:val="1"/>
+          <w:numId w:val="4"/>
+        </w:numPr>
+      </w:pPr>
+      <w:r>
+        <w:t>Quelladresse, z. B. Geräte-/Maschinenkennung des Benutzers, IP-Adresse des Benutzers, Zellen-/RF-Tower-ID, Mobiltelefonnummer</w:t>
+      </w:r>
+    </w:p>
+    <w:p>
+      <w:pPr>
+        <w:pStyle w:val="Listenabsatz"/>
+        <w:numPr>
+          <w:ilvl w:val="1"/>
+          <w:numId w:val="4"/>
+        </w:numPr>
+      </w:pPr>
+      <w:r>
+        <w:t>Benutzeridentität (sofern authentifiziert oder anderweitig bekannt), z. B. Primärschlüsselwert der Benutzerdatenbanktabelle, Benutzername, Lizenznummer</w:t>
+      </w:r>
+    </w:p>
+    <w:p>
+      <w:pPr>
+        <w:pStyle w:val="Listenabsatz"/>
+        <w:numPr>
+          <w:ilvl w:val="0"/>
+          <w:numId w:val="4"/>
+        </w:numPr>
+      </w:pPr>
+      <w:r>
+        <w:t>Was:</w:t>
+      </w:r>
+    </w:p>
+    <w:p>
+      <w:pPr>
+        <w:pStyle w:val="Listenabsatz"/>
+        <w:numPr>
+          <w:ilvl w:val="1"/>
+          <w:numId w:val="4"/>
+        </w:numPr>
+      </w:pPr>
+      <w:r>
+        <w:t>Schwere des Ereignisses (LogLevel)</w:t>
+      </w:r>
+    </w:p>
+    <w:p>
+      <w:pPr>
+        <w:pStyle w:val="Listenabsatz"/>
+        <w:numPr>
+          <w:ilvl w:val="1"/>
+          <w:numId w:val="4"/>
+        </w:numPr>
+      </w:pPr>
+      <w:r>
+        <w:t>Flag für sicherheitsrelevante Ereignisse (wenn die Protokolle auch nicht sicherheitsrelevante Ereignisdaten enthalten)</w:t>
+      </w:r>
+    </w:p>
+    <w:p>
+      <w:pPr>
+        <w:pStyle w:val="Listenabsatz"/>
+        <w:numPr>
+          <w:ilvl w:val="1"/>
+          <w:numId w:val="4"/>
+        </w:numPr>
+      </w:pPr>
+      <w:r>
         <w:lastRenderedPageBreak/>
-        <w:t>Wann:</w:t>
-      </w:r>
-    </w:p>
-    <w:p>
-      <w:pPr>
-        <w:pStyle w:val="Listenabsatz"/>
-        <w:numPr>
-          <w:ilvl w:val="1"/>
-          <w:numId w:val="4"/>
-        </w:numPr>
-      </w:pPr>
-      <w:r>
-        <w:t>Datum und Uhrzeit (internationales Format)</w:t>
-      </w:r>
-    </w:p>
-    <w:p>
-      <w:pPr>
-        <w:pStyle w:val="Listenabsatz"/>
-        <w:numPr>
-          <w:ilvl w:val="1"/>
-          <w:numId w:val="4"/>
-        </w:numPr>
-      </w:pPr>
-      <w:r>
-        <w:t>Zeitstempel des Ereignisses kann sich vom Zeitpunkt der Protokollierung unterscheiden</w:t>
-      </w:r>
-    </w:p>
-    <w:p>
-      <w:pPr>
-        <w:pStyle w:val="Listenabsatz"/>
-        <w:numPr>
-          <w:ilvl w:val="0"/>
-          <w:numId w:val="4"/>
-        </w:numPr>
-      </w:pPr>
-      <w:r>
-        <w:t>Wo:</w:t>
-      </w:r>
-    </w:p>
-    <w:p>
-      <w:pPr>
-        <w:pStyle w:val="Listenabsatz"/>
-        <w:numPr>
-          <w:ilvl w:val="1"/>
-          <w:numId w:val="4"/>
-        </w:numPr>
-      </w:pPr>
-      <w:r>
-        <w:t>Anwendungskennung, zB Name und Version</w:t>
-      </w:r>
-    </w:p>
-    <w:p>
-      <w:pPr>
-        <w:pStyle w:val="Listenabsatz"/>
-        <w:numPr>
-          <w:ilvl w:val="1"/>
-          <w:numId w:val="4"/>
-        </w:numPr>
-      </w:pPr>
-      <w:r>
-        <w:t>Anwendungsadresse, zB Hostname oder Server-IP-Adresse und Portnummer, Workstation-Identität, lokale Gerätekennung</w:t>
-      </w:r>
-    </w:p>
-    <w:p>
-      <w:pPr>
-        <w:pStyle w:val="Listenabsatz"/>
-        <w:numPr>
-          <w:ilvl w:val="1"/>
-          <w:numId w:val="4"/>
-        </w:numPr>
-      </w:pPr>
-      <w:r>
-        <w:t>Dienst, zB Name und Protokoll</w:t>
-      </w:r>
-    </w:p>
-    <w:p>
-      <w:pPr>
-        <w:pStyle w:val="Listenabsatz"/>
-        <w:numPr>
-          <w:ilvl w:val="1"/>
-          <w:numId w:val="4"/>
-        </w:numPr>
-      </w:pPr>
-      <w:r>
-        <w:t>Geolokalisierung</w:t>
-      </w:r>
-    </w:p>
-    <w:p>
-      <w:pPr>
-        <w:pStyle w:val="Listenabsatz"/>
-        <w:numPr>
-          <w:ilvl w:val="1"/>
-          <w:numId w:val="4"/>
-        </w:numPr>
-      </w:pPr>
-      <w:r>
-        <w:t>Fenster/Formular/Seite, z. B. Einstiegspunkt-URL und HTTP-Methode für eine Webanwendung, Dialogfeldname</w:t>
-      </w:r>
-    </w:p>
-    <w:p>
-      <w:pPr>
-        <w:pStyle w:val="Listenabsatz"/>
-        <w:numPr>
-          <w:ilvl w:val="1"/>
-          <w:numId w:val="4"/>
-        </w:numPr>
-      </w:pPr>
-      <w:r>
-        <w:t>Ort des Codes, z. B. Skriptname, Modulname</w:t>
-      </w:r>
-    </w:p>
-    <w:p>
-      <w:pPr>
-        <w:pStyle w:val="Listenabsatz"/>
-        <w:numPr>
-          <w:ilvl w:val="0"/>
-          <w:numId w:val="4"/>
-        </w:numPr>
-      </w:pPr>
-      <w:r>
-        <w:t>Wer</w:t>
-      </w:r>
-      <w:r>
-        <w:t xml:space="preserve"> (menschlicher oder maschineller Benutzer)</w:t>
-      </w:r>
-      <w:r>
-        <w:t>:</w:t>
-      </w:r>
-    </w:p>
-    <w:p>
-      <w:pPr>
-        <w:pStyle w:val="Listenabsatz"/>
-        <w:numPr>
-          <w:ilvl w:val="1"/>
-          <w:numId w:val="4"/>
-        </w:numPr>
-      </w:pPr>
-      <w:r>
-        <w:t>Quelladresse, z. B. Geräte-/Maschinenkennung des Benutzers, IP-Adresse des Benutzers, Zellen-/RF-Tower-ID, Mobiltelefonnummer</w:t>
-      </w:r>
-    </w:p>
-    <w:p>
-      <w:pPr>
-        <w:pStyle w:val="Listenabsatz"/>
-        <w:numPr>
-          <w:ilvl w:val="1"/>
-          <w:numId w:val="4"/>
-        </w:numPr>
-      </w:pPr>
-      <w:r>
-        <w:t>Benutzeridentität (sofern authentifiziert oder anderweitig bekannt), z. B. Primärschlüsselwert der Benutzerdatenbanktabelle, Benutzername, Lizenznummer</w:t>
-      </w:r>
-    </w:p>
-    <w:p>
-      <w:pPr>
-        <w:pStyle w:val="Listenabsatz"/>
-        <w:numPr>
-          <w:ilvl w:val="0"/>
-          <w:numId w:val="4"/>
-        </w:numPr>
-      </w:pPr>
-      <w:r>
-        <w:t>Was:</w:t>
-      </w:r>
-    </w:p>
-    <w:p>
-      <w:pPr>
-        <w:pStyle w:val="Listenabsatz"/>
-        <w:numPr>
-          <w:ilvl w:val="1"/>
-          <w:numId w:val="4"/>
-        </w:numPr>
-      </w:pPr>
-      <w:r>
-        <w:t>Schwere des Ereignisses (LogLevel)</w:t>
-      </w:r>
-    </w:p>
-    <w:p>
-      <w:pPr>
-        <w:pStyle w:val="Listenabsatz"/>
-        <w:numPr>
-          <w:ilvl w:val="1"/>
-          <w:numId w:val="4"/>
-        </w:numPr>
-      </w:pPr>
-      <w:r>
-        <w:t xml:space="preserve">Flag für sicherheitsrelevante Ereignisse (wenn </w:t>
-      </w:r>
-      <w:r>
-        <w:t>die Protokolle auch nicht sicherheitsrelevante Ereignisdaten enthalten)</w:t>
-      </w:r>
-    </w:p>
-    <w:p>
-      <w:pPr>
-        <w:pStyle w:val="Listenabsatz"/>
-        <w:numPr>
-          <w:ilvl w:val="1"/>
-          <w:numId w:val="4"/>
-        </w:numPr>
-      </w:pPr>
-      <w:r>
         <w:t>Beschreibung</w:t>
       </w:r>
     </w:p>
@@ -1788,378 +1787,1860 @@
         </w:numPr>
       </w:pPr>
       <w:r>
+        <w:t>Bevor ein Ereignis aufgezeichnet wir, sollten folgende Daten besonders behandelt werden</w:t>
+      </w:r>
+    </w:p>
+    <w:p>
+      <w:pPr>
+        <w:pStyle w:val="Listenabsatz"/>
+        <w:numPr>
+          <w:ilvl w:val="1"/>
+          <w:numId w:val="4"/>
+        </w:numPr>
+      </w:pPr>
+      <w:r>
+        <w:t>Dateipfade</w:t>
+      </w:r>
+    </w:p>
+    <w:p>
+      <w:pPr>
+        <w:pStyle w:val="Listenabsatz"/>
+        <w:numPr>
+          <w:ilvl w:val="1"/>
+          <w:numId w:val="4"/>
+        </w:numPr>
+      </w:pPr>
+      <w:r>
+        <w:t>Datenbank-Verbindungszeichenfolgen</w:t>
+      </w:r>
+    </w:p>
+    <w:p>
+      <w:pPr>
+        <w:pStyle w:val="Listenabsatz"/>
+        <w:numPr>
+          <w:ilvl w:val="1"/>
+          <w:numId w:val="4"/>
+        </w:numPr>
+      </w:pPr>
+      <w:r>
+        <w:t>Interne Netzwerknamen und -adressen</w:t>
+      </w:r>
+    </w:p>
+    <w:p>
+      <w:pPr>
+        <w:pStyle w:val="Listenabsatz"/>
+        <w:numPr>
+          <w:ilvl w:val="1"/>
+          <w:numId w:val="4"/>
+        </w:numPr>
+      </w:pPr>
+      <w:r>
+        <w:t>Nicht sensible personenbezogene Daten (z. B. Personennamen, Telefonnummern, E-Mail-Adressen)</w:t>
+      </w:r>
+    </w:p>
+    <w:p>
+      <w:pPr>
+        <w:pStyle w:val="Listenabsatz"/>
+        <w:numPr>
+          <w:ilvl w:val="0"/>
+          <w:numId w:val="4"/>
+        </w:numPr>
+      </w:pPr>
+      <w:r>
+        <w:t>Protokollierungsmechanismen und gesammelte Ereignisdaten müssen nach der Speicherung vor Missbrauch geschützt werden (zB Manipulation bei der Übertragung, unbefugter Zugriff)</w:t>
+      </w:r>
+    </w:p>
+    <w:p>
+      <w:pPr>
+        <w:pStyle w:val="Listenabsatz"/>
+        <w:numPr>
+          <w:ilvl w:val="0"/>
+          <w:numId w:val="4"/>
+        </w:numPr>
+      </w:pPr>
+      <w:r>
+        <w:t>Die Protokolle können geschäftliche Werte enthalten, wodurch sie für Konkurrenten, Journalisten etc. von Nutzen sein können, bspw Schätzung von Einnahmen</w:t>
+      </w:r>
+    </w:p>
+    <w:p/>
+    <w:p>
+      <w:r>
+        <w:br w:type="page"/>
+      </w:r>
+    </w:p>
+    <w:p/>
+    <w:p>
+      <w:pPr>
+        <w:pStyle w:val="berschrift1"/>
+      </w:pPr>
+      <w:r>
+        <w:t>Tracing:</w:t>
+      </w:r>
+    </w:p>
+    <w:p>
+      <w:pPr>
+        <w:pStyle w:val="berschrift2"/>
+      </w:pPr>
+      <w:r>
+        <w:t>Quelle: adesso</w:t>
+      </w:r>
+      <w:r>
+        <w:t xml:space="preserve"> </w:t>
+      </w:r>
+    </w:p>
+    <w:p>
+      <w:pPr>
+        <w:pStyle w:val="Listenabsatz"/>
+        <w:numPr>
+          <w:ilvl w:val="0"/>
+          <w:numId w:val="5"/>
+        </w:numPr>
+      </w:pPr>
+      <w:r>
+        <w:t>Trace: Direkte Visualisierung eines Requests beim Durchlauf durch eine Anwendung oder eine komplette Anwendungslandschaft</w:t>
+      </w:r>
+    </w:p>
+    <w:p>
+      <w:pPr>
+        <w:pStyle w:val="Listenabsatz"/>
+        <w:numPr>
+          <w:ilvl w:val="0"/>
+          <w:numId w:val="5"/>
+        </w:numPr>
+      </w:pPr>
+      <w:r>
+        <w:t>Mit eindeutiger Trace ID und nimmt bei jedem Schritt Spans auf</w:t>
+      </w:r>
+    </w:p>
+    <w:p>
+      <w:pPr>
+        <w:pStyle w:val="Listenabsatz"/>
+        <w:numPr>
+          <w:ilvl w:val="0"/>
+          <w:numId w:val="5"/>
+        </w:numPr>
+      </w:pPr>
+      <w:r>
+        <w:t xml:space="preserve">Spans: kleinste Einheit des Distributed Tracings und bilden Workflow ab, bspw. http Request, Datenbankaufruf </w:t>
+      </w:r>
+    </w:p>
+    <w:p>
+      <w:pPr>
+        <w:pStyle w:val="Listenabsatz"/>
+        <w:numPr>
+          <w:ilvl w:val="0"/>
+          <w:numId w:val="5"/>
+        </w:numPr>
+      </w:pPr>
+      <w:r>
+        <w:t xml:space="preserve">Mit Span ID und </w:t>
+      </w:r>
+      <w:r>
+        <w:t>Angaben über Timing, optionale weitere Attribute, Events, Status, je nach Use Case</w:t>
+      </w:r>
+    </w:p>
+    <w:p>
+      <w:pPr>
+        <w:pStyle w:val="Listenabsatz"/>
+        <w:numPr>
+          <w:ilvl w:val="0"/>
+          <w:numId w:val="5"/>
+        </w:numPr>
+      </w:pPr>
+      <w:r>
+        <w:t xml:space="preserve">Logging: </w:t>
+      </w:r>
+    </w:p>
+    <w:p>
+      <w:pPr>
+        <w:pStyle w:val="Listenabsatz"/>
+        <w:numPr>
+          <w:ilvl w:val="1"/>
+          <w:numId w:val="5"/>
+        </w:numPr>
+      </w:pPr>
+      <w:r>
+        <w:t>Bietet Insights in einfache Anwendungen</w:t>
+      </w:r>
+    </w:p>
+    <w:p>
+      <w:pPr>
+        <w:pStyle w:val="Listenabsatz"/>
+        <w:numPr>
+          <w:ilvl w:val="1"/>
+          <w:numId w:val="5"/>
+        </w:numPr>
+      </w:pPr>
+      <w:r>
+        <w:t>Zeigt Status von Anwendungen</w:t>
+      </w:r>
+    </w:p>
+    <w:p>
+      <w:pPr>
+        <w:pStyle w:val="Listenabsatz"/>
+        <w:numPr>
+          <w:ilvl w:val="1"/>
+          <w:numId w:val="5"/>
+        </w:numPr>
+      </w:pPr>
+      <w:r>
+        <w:t>Kann einfach integriert werden</w:t>
+      </w:r>
+    </w:p>
+    <w:p>
+      <w:pPr>
+        <w:pStyle w:val="Listenabsatz"/>
+        <w:numPr>
+          <w:ilvl w:val="1"/>
+          <w:numId w:val="5"/>
+        </w:numPr>
+      </w:pPr>
+      <w:r>
+        <w:t>Gut geeignet für Monolithen</w:t>
+      </w:r>
+    </w:p>
+    <w:p>
+      <w:pPr>
+        <w:pStyle w:val="Listenabsatz"/>
+        <w:numPr>
+          <w:ilvl w:val="1"/>
+          <w:numId w:val="5"/>
+        </w:numPr>
+      </w:pPr>
+      <w:r>
+        <w:t>Unterstützt Debugging und Diagnosen</w:t>
+      </w:r>
+    </w:p>
+    <w:p>
+      <w:pPr>
+        <w:pStyle w:val="Listenabsatz"/>
+        <w:numPr>
+          <w:ilvl w:val="0"/>
+          <w:numId w:val="5"/>
+        </w:numPr>
+      </w:pPr>
+      <w:r>
+        <w:t>Tracing:</w:t>
+      </w:r>
+    </w:p>
+    <w:p>
+      <w:pPr>
+        <w:pStyle w:val="Listenabsatz"/>
+        <w:numPr>
+          <w:ilvl w:val="1"/>
+          <w:numId w:val="5"/>
+        </w:numPr>
+      </w:pPr>
+      <w:r>
+        <w:t>Hilft, Requests durch Applikationen zu verfolgen</w:t>
+      </w:r>
+    </w:p>
+    <w:p>
+      <w:pPr>
+        <w:pStyle w:val="Listenabsatz"/>
+        <w:numPr>
+          <w:ilvl w:val="1"/>
+          <w:numId w:val="5"/>
+        </w:numPr>
+      </w:pPr>
+      <w:r>
+        <w:t>Liefert Timings und Latenzen für Requests</w:t>
+      </w:r>
+    </w:p>
+    <w:p>
+      <w:pPr>
+        <w:pStyle w:val="Listenabsatz"/>
+        <w:numPr>
+          <w:ilvl w:val="1"/>
+          <w:numId w:val="5"/>
+        </w:numPr>
+      </w:pPr>
+      <w:r>
+        <w:t>Erhöht die Komplexität des Codes</w:t>
+      </w:r>
+    </w:p>
+    <w:p>
+      <w:pPr>
+        <w:pStyle w:val="Listenabsatz"/>
+        <w:numPr>
+          <w:ilvl w:val="1"/>
+          <w:numId w:val="5"/>
+        </w:numPr>
+      </w:pPr>
+      <w:r>
+        <w:t>Besser geeignet für Microservicearchitekturen</w:t>
+      </w:r>
+    </w:p>
+    <w:p>
+      <w:pPr>
+        <w:pStyle w:val="Listenabsatz"/>
+        <w:numPr>
+          <w:ilvl w:val="1"/>
+          <w:numId w:val="5"/>
+        </w:numPr>
+      </w:pPr>
+      <w:r>
+        <w:t>Unterstützt Debugging und Diagnosen</w:t>
+      </w:r>
+    </w:p>
+    <w:p/>
+    <w:p>
+      <w:pPr>
+        <w:pStyle w:val="berschrift2"/>
+      </w:pPr>
+      <w:r>
+        <w:t>Quelle: Monstarlab</w:t>
+      </w:r>
+    </w:p>
+    <w:p>
+      <w:pPr>
+        <w:pStyle w:val="Listenabsatz"/>
+        <w:numPr>
+          <w:ilvl w:val="0"/>
+          <w:numId w:val="6"/>
+        </w:numPr>
+      </w:pPr>
+      <w:r>
+        <w:t>Tracking: Echtzeit-Einblicke in den aktuellen Zustand eines Objekts (bspw GPS-Koordinaten des Lieferanten)</w:t>
+      </w:r>
+    </w:p>
+    <w:p>
+      <w:pPr>
+        <w:pStyle w:val="Listenabsatz"/>
+        <w:numPr>
+          <w:ilvl w:val="0"/>
+          <w:numId w:val="6"/>
+        </w:numPr>
+      </w:pPr>
+      <w:r>
+        <w:t>Tracing: retrospektive Einblicke in die vorherigen Zustände eines Objektes</w:t>
+      </w:r>
+      <w:r>
+        <w:t xml:space="preserve"> </w:t>
+      </w:r>
+      <w:r>
+        <w:t>(bspw. Nachverfolgung, wann was passiert ist: Bestelleingang, Bearbeitung, Verpackung und Lieferung)</w:t>
+      </w:r>
+    </w:p>
+    <w:p>
+      <w:pPr>
+        <w:pStyle w:val="Listenabsatz"/>
+        <w:numPr>
+          <w:ilvl w:val="0"/>
+          <w:numId w:val="6"/>
+        </w:numPr>
+      </w:pPr>
+      <w:r>
+        <w:t xml:space="preserve">Ortsbezogenes (location-based) Tracing: </w:t>
+      </w:r>
+      <w:r>
+        <w:t>Nachverfolgung</w:t>
+      </w:r>
+      <w:r>
+        <w:t>, wenn ein bestimmtes Ereignis auftritt (bspw. Corona Listen in Gastronomien)</w:t>
+      </w:r>
+    </w:p>
+    <w:p>
+      <w:pPr>
+        <w:pStyle w:val="Listenabsatz"/>
+        <w:numPr>
+          <w:ilvl w:val="0"/>
+          <w:numId w:val="6"/>
+        </w:numPr>
+      </w:pPr>
+      <w:r>
+        <w:t>Nähebeuogenes (proximity-based) Tracing: Nachverfolgung, wer in der Nähe ist (bspw. Corona Warn App: Schätzung über wer, wie nah und wie lange in der Nähe)</w:t>
+      </w:r>
+    </w:p>
+    <w:p>
+      <w:r>
+        <w:br w:type="page"/>
+      </w:r>
+    </w:p>
+    <w:p>
+      <w:pPr>
+        <w:pStyle w:val="berschrift1"/>
+      </w:pPr>
+      <w:r>
         <w:lastRenderedPageBreak/>
-        <w:t>Bevor ein Ereignis aufgezeichnet wir, sollten folgende Daten besonders behandelt werden</w:t>
-      </w:r>
-    </w:p>
-    <w:p>
-      <w:pPr>
-        <w:pStyle w:val="Listenabsatz"/>
-        <w:numPr>
-          <w:ilvl w:val="1"/>
-          <w:numId w:val="4"/>
-        </w:numPr>
-      </w:pPr>
-      <w:r>
-        <w:t>Dateipfade</w:t>
-      </w:r>
-    </w:p>
-    <w:p>
-      <w:pPr>
-        <w:pStyle w:val="Listenabsatz"/>
-        <w:numPr>
-          <w:ilvl w:val="1"/>
-          <w:numId w:val="4"/>
-        </w:numPr>
-      </w:pPr>
-      <w:r>
-        <w:t>Datenbank-Verbindungszeichenfolgen</w:t>
-      </w:r>
-    </w:p>
-    <w:p>
-      <w:pPr>
-        <w:pStyle w:val="Listenabsatz"/>
-        <w:numPr>
-          <w:ilvl w:val="1"/>
-          <w:numId w:val="4"/>
-        </w:numPr>
-      </w:pPr>
-      <w:r>
-        <w:t>Interne Netzwerknamen und -adressen</w:t>
-      </w:r>
-    </w:p>
-    <w:p>
-      <w:pPr>
-        <w:pStyle w:val="Listenabsatz"/>
-        <w:numPr>
-          <w:ilvl w:val="1"/>
-          <w:numId w:val="4"/>
-        </w:numPr>
-      </w:pPr>
-      <w:r>
-        <w:t>Nicht sensible personenbezogene Daten (z. B. Personennamen, Telefonnummern, E-Mail-Adressen)</w:t>
-      </w:r>
-    </w:p>
-    <w:p>
-      <w:pPr>
-        <w:pStyle w:val="Listenabsatz"/>
-        <w:numPr>
-          <w:ilvl w:val="0"/>
-          <w:numId w:val="4"/>
-        </w:numPr>
-      </w:pPr>
-      <w:r>
-        <w:t>Protokollierungsmechanismen und gesammelte Ereignisdaten müssen nach der Speicherung vor Missbrauch geschützt werden (zB Manipulation bei der Übertragung, unbefugter Zugriff)</w:t>
-      </w:r>
-    </w:p>
-    <w:p>
-      <w:pPr>
-        <w:pStyle w:val="Listenabsatz"/>
-        <w:numPr>
-          <w:ilvl w:val="0"/>
-          <w:numId w:val="4"/>
-        </w:numPr>
-      </w:pPr>
-      <w:r>
-        <w:t>Die Protokolle können geschäftliche Werte enthalten, wodurch sie für Konkurrenten, Journalisten etc. von Nutzen sein können, bspw Schätzung von Einnahmen</w:t>
+        <w:t>Monitoring</w:t>
+      </w:r>
+    </w:p>
+    <w:p>
+      <w:pPr>
+        <w:pStyle w:val="berschrift2"/>
+      </w:pPr>
+      <w:r>
+        <w:t>Quelle: cloudradar</w:t>
+      </w:r>
+    </w:p>
+    <w:p>
+      <w:pPr>
+        <w:pStyle w:val="Listenabsatz"/>
+        <w:numPr>
+          <w:ilvl w:val="0"/>
+          <w:numId w:val="8"/>
+        </w:numPr>
+      </w:pPr>
+      <w:r>
+        <w:t>Es existiert kein fehlerfreies IT-System, daher muss der Prozess zu einem funktionierenden System durch Administratoren begleitet werden</w:t>
+      </w:r>
+    </w:p>
+    <w:p>
+      <w:pPr>
+        <w:pStyle w:val="Listenabsatz"/>
+        <w:numPr>
+          <w:ilvl w:val="0"/>
+          <w:numId w:val="8"/>
+        </w:numPr>
+      </w:pPr>
+      <w:r>
+        <w:t>Monitoring hat folgende Aufgaben:</w:t>
+      </w:r>
+    </w:p>
+    <w:p>
+      <w:pPr>
+        <w:pStyle w:val="Listenabsatz"/>
+        <w:numPr>
+          <w:ilvl w:val="1"/>
+          <w:numId w:val="8"/>
+        </w:numPr>
+      </w:pPr>
+      <w:r>
+        <w:t>Status aller Komponenten erfassen</w:t>
+      </w:r>
+    </w:p>
+    <w:p>
+      <w:pPr>
+        <w:pStyle w:val="Listenabsatz"/>
+        <w:numPr>
+          <w:ilvl w:val="1"/>
+          <w:numId w:val="8"/>
+        </w:numPr>
+      </w:pPr>
+      <w:r>
+        <w:t>Daten aufbereiten, sortieren und bewerten</w:t>
+      </w:r>
+    </w:p>
+    <w:p>
+      <w:pPr>
+        <w:pStyle w:val="Listenabsatz"/>
+        <w:numPr>
+          <w:ilvl w:val="1"/>
+          <w:numId w:val="8"/>
+        </w:numPr>
+      </w:pPr>
+      <w:r>
+        <w:t>Übersichtliche Zusammenfassungen präsentieren</w:t>
+      </w:r>
+    </w:p>
+    <w:p>
+      <w:pPr>
+        <w:pStyle w:val="Listenabsatz"/>
+        <w:numPr>
+          <w:ilvl w:val="1"/>
+          <w:numId w:val="8"/>
+        </w:numPr>
+      </w:pPr>
+      <w:r>
+        <w:t>Abweichungen vom Normalzustand erkennen</w:t>
+      </w:r>
+    </w:p>
+    <w:p>
+      <w:pPr>
+        <w:pStyle w:val="Listenabsatz"/>
+        <w:numPr>
+          <w:ilvl w:val="1"/>
+          <w:numId w:val="8"/>
+        </w:numPr>
+      </w:pPr>
+      <w:r>
+        <w:t>Alarm auslösen</w:t>
+      </w:r>
+    </w:p>
+    <w:p>
+      <w:pPr>
+        <w:pStyle w:val="Listenabsatz"/>
+        <w:numPr>
+          <w:ilvl w:val="1"/>
+          <w:numId w:val="8"/>
+        </w:numPr>
+      </w:pPr>
+      <w:r>
+        <w:t>Zustände und Veränderungen protokollieren</w:t>
+      </w:r>
+    </w:p>
+    <w:p>
+      <w:pPr>
+        <w:pStyle w:val="Listenabsatz"/>
+        <w:numPr>
+          <w:ilvl w:val="1"/>
+          <w:numId w:val="8"/>
+        </w:numPr>
+      </w:pPr>
+      <w:r>
+        <w:t>Einhaltung von Prozessen oder eine Abweichung überwachen und protokollieren</w:t>
+      </w:r>
+    </w:p>
+    <w:p>
+      <w:pPr>
+        <w:pStyle w:val="Listenabsatz"/>
+        <w:numPr>
+          <w:ilvl w:val="0"/>
+          <w:numId w:val="8"/>
+        </w:numPr>
+      </w:pPr>
+      <w:r>
+        <w:t>Monitoring sammelt viele Daten und zieht automatisiert richtige Schlüsse</w:t>
+      </w:r>
+    </w:p>
+    <w:p>
+      <w:pPr>
+        <w:pStyle w:val="Listenabsatz"/>
+        <w:numPr>
+          <w:ilvl w:val="0"/>
+          <w:numId w:val="8"/>
+        </w:numPr>
+      </w:pPr>
+      <w:r>
+        <w:t>Fällt eine Komponente aus, als Schlussfolgerung: ein Problem liegt vor</w:t>
+      </w:r>
+    </w:p>
+    <w:p>
+      <w:pPr>
+        <w:pStyle w:val="Listenabsatz"/>
+        <w:numPr>
+          <w:ilvl w:val="0"/>
+          <w:numId w:val="8"/>
+        </w:numPr>
+      </w:pPr>
+      <w:r>
+        <w:t>Je nach Schweregrad der Fehler, sollte das Monitoring-System verschiedene Medien zur Benachrichtigung nutzen</w:t>
+      </w:r>
+    </w:p>
+    <w:p>
+      <w:pPr>
+        <w:pStyle w:val="Listenabsatz"/>
+        <w:numPr>
+          <w:ilvl w:val="0"/>
+          <w:numId w:val="8"/>
+        </w:numPr>
+      </w:pPr>
+      <w:r>
+        <w:t>Monitoring-System</w:t>
+      </w:r>
+      <w:r>
+        <w:t xml:space="preserve"> sollte Aussagen/Schlüsse über Zuverlässigkeit eines Systems/Komponenten geben</w:t>
+      </w:r>
+    </w:p>
+    <w:p>
+      <w:pPr>
+        <w:pStyle w:val="Listenabsatz"/>
+        <w:numPr>
+          <w:ilvl w:val="1"/>
+          <w:numId w:val="8"/>
+        </w:numPr>
+      </w:pPr>
+      <w:r>
+        <w:t>Nutzen historischer Daten</w:t>
+      </w:r>
+    </w:p>
+    <w:p>
+      <w:pPr>
+        <w:pStyle w:val="Listenabsatz"/>
+        <w:numPr>
+          <w:ilvl w:val="1"/>
+          <w:numId w:val="8"/>
+        </w:numPr>
+      </w:pPr>
+      <w:r>
+        <w:t>Monitoring-System</w:t>
+      </w:r>
+      <w:r>
+        <w:t xml:space="preserve"> sollte User-Interface zur Verfügung stellen, um das Auswerten zu vereinfachen</w:t>
+      </w:r>
+    </w:p>
+    <w:p>
+      <w:pPr>
+        <w:pStyle w:val="Listenabsatz"/>
+        <w:numPr>
+          <w:ilvl w:val="0"/>
+          <w:numId w:val="8"/>
+        </w:numPr>
+      </w:pPr>
+      <w:r>
+        <w:t>Monitoring-System</w:t>
+      </w:r>
+      <w:r>
+        <w:t xml:space="preserve"> soll unterstützen, um Ausfall zu vermeiden/vorzubeugen</w:t>
+      </w:r>
+      <w:r>
+        <w:t xml:space="preserve"> (idR große Datenmengen notwendig)</w:t>
+      </w:r>
+    </w:p>
+    <w:p>
+      <w:pPr>
+        <w:pStyle w:val="Listenabsatz"/>
+        <w:numPr>
+          <w:ilvl w:val="0"/>
+          <w:numId w:val="8"/>
+        </w:numPr>
+      </w:pPr>
+      <w:r>
+        <w:t>Performance und Auslastung der Komponenten muss permanent gemessen und dargestellt werden</w:t>
+      </w:r>
+    </w:p>
+    <w:p>
+      <w:pPr>
+        <w:pStyle w:val="Listenabsatz"/>
+        <w:numPr>
+          <w:ilvl w:val="0"/>
+          <w:numId w:val="8"/>
+        </w:numPr>
+      </w:pPr>
+      <w:r>
+        <w:t>Monitoring-System</w:t>
+      </w:r>
+      <w:r>
+        <w:t xml:space="preserve"> sammelt Daten</w:t>
+      </w:r>
+      <w:r>
+        <w:t>,</w:t>
+      </w:r>
+      <w:r>
+        <w:t xml:space="preserve"> um nicht vorgesehene Störfälle erklären zu können</w:t>
+      </w:r>
+    </w:p>
+    <w:p>
+      <w:pPr>
+        <w:pStyle w:val="Listenabsatz"/>
+        <w:numPr>
+          <w:ilvl w:val="1"/>
+          <w:numId w:val="8"/>
+        </w:numPr>
+      </w:pPr>
+      <w:r>
+        <w:t>Bspw. Zu hohe Besucheranzahl einer Webseite lässt den Server abstürzen</w:t>
+      </w:r>
+    </w:p>
+    <w:p>
+      <w:pPr>
+        <w:pStyle w:val="Listenabsatz"/>
+        <w:numPr>
+          <w:ilvl w:val="0"/>
+          <w:numId w:val="8"/>
+        </w:numPr>
+      </w:pPr>
+      <w:r>
+        <w:t>Planung und Ausbau der Hardware ist es wichtig zu wissen, wie Hardware in der Vergangenheit ausgelastet war</w:t>
+      </w:r>
+    </w:p>
+    <w:p>
+      <w:pPr>
+        <w:pStyle w:val="Listenabsatz"/>
+        <w:numPr>
+          <w:ilvl w:val="0"/>
+          <w:numId w:val="8"/>
+        </w:numPr>
+      </w:pPr>
+      <w:r>
+        <w:t>Kundenwunsch: Verfügbarkeitsreport</w:t>
+      </w:r>
+    </w:p>
+    <w:p>
+      <w:pPr>
+        <w:pStyle w:val="Listenabsatz"/>
+        <w:numPr>
+          <w:ilvl w:val="0"/>
+          <w:numId w:val="8"/>
+        </w:numPr>
+      </w:pPr>
+      <w:r>
+        <w:t>Verbrauchsanalyse zur Berechnung der Ressourcen</w:t>
+      </w:r>
+    </w:p>
+    <w:p>
+      <w:pPr>
+        <w:pStyle w:val="Listenabsatz"/>
+        <w:numPr>
+          <w:ilvl w:val="0"/>
+          <w:numId w:val="8"/>
+        </w:numPr>
+      </w:pPr>
+      <w:r>
+        <w:t xml:space="preserve">5 Kategorien der Anforderungen an </w:t>
+      </w:r>
+      <w:r>
+        <w:t>Monitoring-System</w:t>
+      </w:r>
+    </w:p>
+    <w:p>
+      <w:pPr>
+        <w:pStyle w:val="Listenabsatz"/>
+        <w:numPr>
+          <w:ilvl w:val="1"/>
+          <w:numId w:val="8"/>
+        </w:numPr>
+      </w:pPr>
+      <w:r>
+        <w:t>Zustand des Systems beobachten</w:t>
+      </w:r>
+    </w:p>
+    <w:p>
+      <w:pPr>
+        <w:pStyle w:val="Listenabsatz"/>
+        <w:numPr>
+          <w:ilvl w:val="2"/>
+          <w:numId w:val="8"/>
+        </w:numPr>
+      </w:pPr>
+      <w:r>
+        <w:t>„End-to-End“-Monitoring: ausgelieferte Daten so nah wie</w:t>
+      </w:r>
+      <w:r>
+        <w:t xml:space="preserve"> möglich am Endbenutzer auf Funktionsfähigkeit überprüfen</w:t>
+      </w:r>
+    </w:p>
+    <w:p>
+      <w:pPr>
+        <w:pStyle w:val="Listenabsatz"/>
+        <w:numPr>
+          <w:ilvl w:val="2"/>
+          <w:numId w:val="8"/>
+        </w:numPr>
+      </w:pPr>
+      <w:r>
+        <w:t>Statuserfassung der Dienste, Software und Hardware</w:t>
+      </w:r>
+    </w:p>
+    <w:p>
+      <w:pPr>
+        <w:pStyle w:val="Listenabsatz"/>
+        <w:numPr>
+          <w:ilvl w:val="2"/>
+          <w:numId w:val="8"/>
+        </w:numPr>
+      </w:pPr>
+      <w:r>
+        <w:t>Langzeitspeicherung von Informationen über die Verfügbarkeit von Diensten und Komponenten</w:t>
+      </w:r>
+    </w:p>
+    <w:p>
+      <w:pPr>
+        <w:pStyle w:val="Listenabsatz"/>
+        <w:numPr>
+          <w:ilvl w:val="1"/>
+          <w:numId w:val="8"/>
+        </w:numPr>
+      </w:pPr>
+      <w:r>
+        <w:t>Alarmierung</w:t>
+      </w:r>
+    </w:p>
+    <w:p>
+      <w:pPr>
+        <w:pStyle w:val="Listenabsatz"/>
+        <w:numPr>
+          <w:ilvl w:val="2"/>
+          <w:numId w:val="8"/>
+        </w:numPr>
+      </w:pPr>
+      <w:r>
+        <w:t>Das manuelle Eingreifen ins System verlangen</w:t>
+      </w:r>
+    </w:p>
+    <w:p>
+      <w:pPr>
+        <w:pStyle w:val="Listenabsatz"/>
+        <w:numPr>
+          <w:ilvl w:val="2"/>
+          <w:numId w:val="8"/>
+        </w:numPr>
+      </w:pPr>
+      <w:r>
+        <w:t>Einen Mitarbeiter über die Ursache eines Fehlers informieren</w:t>
+      </w:r>
+    </w:p>
+    <w:p>
+      <w:pPr>
+        <w:pStyle w:val="Listenabsatz"/>
+        <w:numPr>
+          <w:ilvl w:val="2"/>
+          <w:numId w:val="8"/>
+        </w:numPr>
+      </w:pPr>
+      <w:r>
+        <w:t>Reaktionszeiten und Fehlerbehebung dokumentieren</w:t>
+      </w:r>
+    </w:p>
+    <w:p>
+      <w:pPr>
+        <w:pStyle w:val="Listenabsatz"/>
+        <w:numPr>
+          <w:ilvl w:val="1"/>
+          <w:numId w:val="8"/>
+        </w:numPr>
+      </w:pPr>
+      <w:r>
+        <w:t>Diagnose</w:t>
+      </w:r>
+    </w:p>
+    <w:p>
+      <w:pPr>
+        <w:pStyle w:val="Listenabsatz"/>
+        <w:numPr>
+          <w:ilvl w:val="2"/>
+          <w:numId w:val="8"/>
+        </w:numPr>
+      </w:pPr>
+      <w:r>
+        <w:t>Informationen sammeln, um detaillierte Ursachenanalyse zu ermöglichen</w:t>
+      </w:r>
+    </w:p>
+    <w:p>
+      <w:pPr>
+        <w:pStyle w:val="Listenabsatz"/>
+        <w:numPr>
+          <w:ilvl w:val="2"/>
+          <w:numId w:val="8"/>
+        </w:numPr>
+      </w:pPr>
+      <w:r>
+        <w:t>Informationssammlung für Entscheidungen</w:t>
+      </w:r>
+    </w:p>
+    <w:p>
+      <w:pPr>
+        <w:pStyle w:val="Listenabsatz"/>
+        <w:numPr>
+          <w:ilvl w:val="1"/>
+          <w:numId w:val="8"/>
+        </w:numPr>
+      </w:pPr>
+      <w:r>
+        <w:t>Qualitätsmessung</w:t>
+      </w:r>
+    </w:p>
+    <w:p>
+      <w:pPr>
+        <w:pStyle w:val="Listenabsatz"/>
+        <w:numPr>
+          <w:ilvl w:val="2"/>
+          <w:numId w:val="8"/>
+        </w:numPr>
+      </w:pPr>
+      <w:r>
+        <w:t>Datensammlung über die Leistungsfähigkeit und den Durchsatz des Systems und Teilkomponenten</w:t>
+      </w:r>
+    </w:p>
+    <w:p>
+      <w:pPr>
+        <w:pStyle w:val="Listenabsatz"/>
+        <w:numPr>
+          <w:ilvl w:val="2"/>
+          <w:numId w:val="8"/>
+        </w:numPr>
+      </w:pPr>
+      <w:r>
+        <w:lastRenderedPageBreak/>
+        <w:t>Erfassung von vereinbarten Grenzwerten und deren Einhaltung</w:t>
+      </w:r>
+    </w:p>
+    <w:p>
+      <w:pPr>
+        <w:pStyle w:val="Listenabsatz"/>
+        <w:numPr>
+          <w:ilvl w:val="2"/>
+          <w:numId w:val="8"/>
+        </w:numPr>
+      </w:pPr>
+      <w:r>
+        <w:t>Identifikation von Engpässen, Überlastungen und Implementierungsfehlern</w:t>
+      </w:r>
+    </w:p>
+    <w:p>
+      <w:pPr>
+        <w:pStyle w:val="Listenabsatz"/>
+        <w:numPr>
+          <w:ilvl w:val="1"/>
+          <w:numId w:val="8"/>
+        </w:numPr>
+      </w:pPr>
+      <w:r>
+        <w:t>Konfiguration</w:t>
+      </w:r>
+    </w:p>
+    <w:p>
+      <w:pPr>
+        <w:pStyle w:val="Listenabsatz"/>
+        <w:numPr>
+          <w:ilvl w:val="2"/>
+          <w:numId w:val="8"/>
+        </w:numPr>
+      </w:pPr>
+      <w:r>
+        <w:t>Überwachung von standardisierten Konfigurationen</w:t>
+      </w:r>
+    </w:p>
+    <w:p>
+      <w:pPr>
+        <w:pStyle w:val="Listenabsatz"/>
+        <w:numPr>
+          <w:ilvl w:val="2"/>
+          <w:numId w:val="8"/>
+        </w:numPr>
+      </w:pPr>
+      <w:r>
+        <w:t>Warnen bei Abweichungen von einem standardisierten Vorgehen</w:t>
+      </w:r>
+    </w:p>
+    <w:p>
+      <w:pPr>
+        <w:pStyle w:val="Listenabsatz"/>
+        <w:numPr>
+          <w:ilvl w:val="0"/>
+          <w:numId w:val="8"/>
+        </w:numPr>
+      </w:pPr>
+      <w:r>
+        <w:t>Für ein stabiles System ist eine Konfiguration gemäß des vereinbarten Standards essenziell</w:t>
+      </w:r>
+    </w:p>
+    <w:p>
+      <w:pPr>
+        <w:pStyle w:val="Listenabsatz"/>
+        <w:numPr>
+          <w:ilvl w:val="0"/>
+          <w:numId w:val="8"/>
+        </w:numPr>
+      </w:pPr>
+      <w:r>
+        <w:t>Monitoring-System</w:t>
+      </w:r>
+      <w:r>
+        <w:t xml:space="preserve"> sollte folgenden Systemkonfigurationen dokumentieren und bei Abweichungen alarmieren</w:t>
+      </w:r>
+    </w:p>
+    <w:p>
+      <w:pPr>
+        <w:pStyle w:val="Listenabsatz"/>
+        <w:numPr>
+          <w:ilvl w:val="1"/>
+          <w:numId w:val="8"/>
+        </w:numPr>
+      </w:pPr>
+      <w:r>
+        <w:t>Wann wurden Änderungen vorgenommen?</w:t>
+      </w:r>
+    </w:p>
+    <w:p>
+      <w:pPr>
+        <w:pStyle w:val="Listenabsatz"/>
+        <w:numPr>
+          <w:ilvl w:val="1"/>
+          <w:numId w:val="8"/>
+        </w:numPr>
+      </w:pPr>
+      <w:r>
+        <w:t>Wird die richtige (vereinbarte) Software eingesetzt? (Experimente einzelner Mitarbeiter kontrollieren)</w:t>
+      </w:r>
+    </w:p>
+    <w:p>
+      <w:pPr>
+        <w:pStyle w:val="Listenabsatz"/>
+        <w:numPr>
+          <w:ilvl w:val="1"/>
+          <w:numId w:val="8"/>
+        </w:numPr>
+      </w:pPr>
+      <w:r>
+        <w:t>Wann wurden Updates und Patches eingespielt? Monitoring sollte Version, Release einer Software dokumentieren</w:t>
+      </w:r>
+    </w:p>
+    <w:p>
+      <w:pPr>
+        <w:pStyle w:val="Listenabsatz"/>
+        <w:numPr>
+          <w:ilvl w:val="1"/>
+          <w:numId w:val="8"/>
+        </w:numPr>
+      </w:pPr>
+      <w:r>
+        <w:t>Gibt es Sicherheitsupdates für Software und das Betriebssystem und wann wurden diese Updates eingespielt?</w:t>
+      </w:r>
+    </w:p>
+    <w:p>
+      <w:pPr>
+        <w:pStyle w:val="Listenabsatz"/>
+        <w:numPr>
+          <w:ilvl w:val="0"/>
+          <w:numId w:val="8"/>
+        </w:numPr>
+      </w:pPr>
+      <w:r>
+        <w:t>Einen einzelnen Webserver kann man mit ein paar Skripten überwachen</w:t>
+      </w:r>
+    </w:p>
+    <w:p>
+      <w:pPr>
+        <w:pStyle w:val="Listenabsatz"/>
+        <w:numPr>
+          <w:ilvl w:val="0"/>
+          <w:numId w:val="8"/>
+        </w:numPr>
+      </w:pPr>
+      <w:r>
+        <w:t>Ein Netzwerk und Server im produktiven Einsatz zu überwachen, reichen ein paar Skripte nicht aus</w:t>
+      </w:r>
+    </w:p>
+    <w:p>
+      <w:pPr>
+        <w:pStyle w:val="Listenabsatz"/>
+        <w:numPr>
+          <w:ilvl w:val="0"/>
+          <w:numId w:val="8"/>
+        </w:numPr>
+      </w:pPr>
+      <w:r>
+        <w:t>Dienst wie Cloudradar kann mehr:</w:t>
+      </w:r>
+    </w:p>
+    <w:p>
+      <w:pPr>
+        <w:pStyle w:val="Listenabsatz"/>
+        <w:numPr>
+          <w:ilvl w:val="1"/>
+          <w:numId w:val="8"/>
+        </w:numPr>
+      </w:pPr>
+      <w:r>
+        <w:t>Nicht nur das Endprodukt</w:t>
+      </w:r>
+      <w:r>
+        <w:t>,</w:t>
+      </w:r>
+      <w:r>
+        <w:t xml:space="preserve"> </w:t>
+      </w:r>
+      <w:r>
+        <w:t>sondern alle Teilkomponenten werden überwacht (Hardware, Software, Betriebssystem und Netzwerkinfrastruktur)</w:t>
+      </w:r>
+    </w:p>
+    <w:p>
+      <w:pPr>
+        <w:pStyle w:val="Listenabsatz"/>
+        <w:numPr>
+          <w:ilvl w:val="1"/>
+          <w:numId w:val="8"/>
+        </w:numPr>
+      </w:pPr>
+      <w:r>
+        <w:t>Durch Überwachen der Teilkomponenten könne Fehler vorgebeugt werden (freier Festplattenspeicher)</w:t>
+      </w:r>
+    </w:p>
+    <w:p>
+      <w:pPr>
+        <w:pStyle w:val="Listenabsatz"/>
+        <w:numPr>
+          <w:ilvl w:val="1"/>
+          <w:numId w:val="8"/>
+        </w:numPr>
+      </w:pPr>
+      <w:r>
+        <w:t>Ressourcenengpässe werden frühzeitig erkannt</w:t>
+      </w:r>
+    </w:p>
+    <w:p>
+      <w:pPr>
+        <w:pStyle w:val="Listenabsatz"/>
+        <w:numPr>
+          <w:ilvl w:val="1"/>
+          <w:numId w:val="8"/>
+        </w:numPr>
+      </w:pPr>
+      <w:r>
+        <w:t>Einheitliches Setup, Monitoring erkennt</w:t>
+      </w:r>
+      <w:r>
+        <w:t>,</w:t>
+      </w:r>
+      <w:r>
+        <w:t xml:space="preserve"> wenn ein Kollege nicht die vereinbarte Konvention einhält</w:t>
+      </w:r>
+    </w:p>
+    <w:p>
+      <w:pPr>
+        <w:pStyle w:val="Listenabsatz"/>
+        <w:numPr>
+          <w:ilvl w:val="1"/>
+          <w:numId w:val="8"/>
+        </w:numPr>
+      </w:pPr>
+      <w:r>
+        <w:t>Alarmierung nur mit relevanten Daten, sodass der Admin sofort den Fehler beheben kann</w:t>
       </w:r>
     </w:p>
     <w:p/>
     <w:p>
-      <w:r>
-        <w:br w:type="page"/>
+      <w:pPr>
+        <w:pStyle w:val="berschrift2"/>
+      </w:pPr>
+      <w:r>
+        <w:t>Quelle: wbs</w:t>
+      </w:r>
+    </w:p>
+    <w:p>
+      <w:pPr>
+        <w:pStyle w:val="Listenabsatz"/>
+        <w:numPr>
+          <w:ilvl w:val="0"/>
+          <w:numId w:val="9"/>
+        </w:numPr>
+      </w:pPr>
+      <w:r>
+        <w:t>Um Ausfälle rechtzeitig zu erkennen und proaktiv zu reagieren, muss eine Infrastruktur unter permanenter Beobachtung sein</w:t>
+      </w:r>
+    </w:p>
+    <w:p>
+      <w:pPr>
+        <w:pStyle w:val="Listenabsatz"/>
+        <w:numPr>
+          <w:ilvl w:val="0"/>
+          <w:numId w:val="9"/>
+        </w:numPr>
+      </w:pPr>
+      <w:r>
+        <w:t>Überwachung mit hohem personellem Aufwand stichprobenartig möglich</w:t>
+      </w:r>
+    </w:p>
+    <w:p>
+      <w:pPr>
+        <w:pStyle w:val="Listenabsatz"/>
+        <w:numPr>
+          <w:ilvl w:val="0"/>
+          <w:numId w:val="9"/>
+        </w:numPr>
+      </w:pPr>
+      <w:r>
+        <w:t>Vollständige Überwachung ist daher unter hohem Automatisierungsgrad möglich</w:t>
+      </w:r>
+    </w:p>
+    <w:p>
+      <w:pPr>
+        <w:pStyle w:val="Listenabsatz"/>
+        <w:numPr>
+          <w:ilvl w:val="0"/>
+          <w:numId w:val="9"/>
+        </w:numPr>
+      </w:pPr>
+      <w:r>
+        <w:t>Flexibles Monitoring:</w:t>
+      </w:r>
+    </w:p>
+    <w:p>
+      <w:pPr>
+        <w:pStyle w:val="Listenabsatz"/>
+        <w:numPr>
+          <w:ilvl w:val="1"/>
+          <w:numId w:val="9"/>
+        </w:numPr>
+      </w:pPr>
+      <w:r>
+        <w:t>Informationserfassung</w:t>
+      </w:r>
+    </w:p>
+    <w:p>
+      <w:pPr>
+        <w:pStyle w:val="Listenabsatz"/>
+        <w:numPr>
+          <w:ilvl w:val="2"/>
+          <w:numId w:val="9"/>
+        </w:numPr>
+      </w:pPr>
+      <w:r>
+        <w:t>Informationen automatisiert sammeln, systematisch erfassen und zur Auswertung ablegen</w:t>
+      </w:r>
+    </w:p>
+    <w:p>
+      <w:pPr>
+        <w:pStyle w:val="Listenabsatz"/>
+        <w:numPr>
+          <w:ilvl w:val="1"/>
+          <w:numId w:val="9"/>
+        </w:numPr>
+      </w:pPr>
+      <w:r>
+        <w:t>Analyse</w:t>
+      </w:r>
+    </w:p>
+    <w:p>
+      <w:pPr>
+        <w:pStyle w:val="Listenabsatz"/>
+        <w:numPr>
+          <w:ilvl w:val="2"/>
+          <w:numId w:val="9"/>
+        </w:numPr>
+      </w:pPr>
+      <w:r>
+        <w:t>Erfasste Daten mit Hilfe von Schwellenwerten und Sollzuständen auswerten und Ergebnisberichte konfigurieren</w:t>
+      </w:r>
+    </w:p>
+    <w:p>
+      <w:pPr>
+        <w:pStyle w:val="Listenabsatz"/>
+        <w:numPr>
+          <w:ilvl w:val="1"/>
+          <w:numId w:val="9"/>
+        </w:numPr>
+      </w:pPr>
+      <w:r>
+        <w:t>Problemerkennung</w:t>
+      </w:r>
+    </w:p>
+    <w:p>
+      <w:pPr>
+        <w:pStyle w:val="Listenabsatz"/>
+        <w:numPr>
+          <w:ilvl w:val="2"/>
+          <w:numId w:val="9"/>
+        </w:numPr>
+      </w:pPr>
+      <w:r>
+        <w:t>Fehler und Ursachen anhand gelieferter Messwerte frühzeitig erkennen und identifizieren</w:t>
+      </w:r>
+    </w:p>
+    <w:p>
+      <w:pPr>
+        <w:pStyle w:val="Listenabsatz"/>
+        <w:numPr>
+          <w:ilvl w:val="1"/>
+          <w:numId w:val="9"/>
+        </w:numPr>
+      </w:pPr>
+      <w:r>
+        <w:t>Alarmierung und Visualisierung</w:t>
+      </w:r>
+    </w:p>
+    <w:p>
+      <w:pPr>
+        <w:pStyle w:val="Listenabsatz"/>
+        <w:numPr>
+          <w:ilvl w:val="2"/>
+          <w:numId w:val="9"/>
+        </w:numPr>
+      </w:pPr>
+      <w:r>
+        <w:t>Bei Problemen benachrichtigen, Nutzer oder User Help Desk, ua per Mail oder SMS</w:t>
+      </w:r>
+    </w:p>
+    <w:p>
+      <w:pPr>
+        <w:pStyle w:val="Listenabsatz"/>
+        <w:numPr>
+          <w:ilvl w:val="0"/>
+          <w:numId w:val="9"/>
+        </w:numPr>
+      </w:pPr>
+      <w:r>
+        <w:lastRenderedPageBreak/>
+        <w:t>Vorteile von Monitoring:</w:t>
+      </w:r>
+    </w:p>
+    <w:p>
+      <w:pPr>
+        <w:pStyle w:val="Listenabsatz"/>
+        <w:numPr>
+          <w:ilvl w:val="1"/>
+          <w:numId w:val="9"/>
+        </w:numPr>
+      </w:pPr>
+      <w:r>
+        <w:t>Live Übersicht über die gesamte IT-Infrastruktur inklusive Abbildung von Abhängigkeiten</w:t>
+      </w:r>
+    </w:p>
+    <w:p>
+      <w:pPr>
+        <w:pStyle w:val="Listenabsatz"/>
+        <w:numPr>
+          <w:ilvl w:val="1"/>
+          <w:numId w:val="9"/>
+        </w:numPr>
+      </w:pPr>
+      <w:r>
+        <w:t>Automatisierte Überwachung und Benachrichtigung rund um die Uhr</w:t>
+      </w:r>
+    </w:p>
+    <w:p>
+      <w:pPr>
+        <w:pStyle w:val="Listenabsatz"/>
+        <w:numPr>
+          <w:ilvl w:val="2"/>
+          <w:numId w:val="9"/>
+        </w:numPr>
+      </w:pPr>
+      <w:r>
+        <w:t>Überwachung von Backup Prozessen</w:t>
+      </w:r>
+    </w:p>
+    <w:p>
+      <w:pPr>
+        <w:pStyle w:val="Listenabsatz"/>
+        <w:numPr>
+          <w:ilvl w:val="2"/>
+          <w:numId w:val="9"/>
+        </w:numPr>
+      </w:pPr>
+      <w:r>
+        <w:t>Netzwerk Monitoring</w:t>
+      </w:r>
+    </w:p>
+    <w:p>
+      <w:pPr>
+        <w:pStyle w:val="Listenabsatz"/>
+        <w:numPr>
+          <w:ilvl w:val="2"/>
+          <w:numId w:val="9"/>
+        </w:numPr>
+      </w:pPr>
+      <w:r>
+        <w:t>Monitoring von Servern</w:t>
+      </w:r>
+    </w:p>
+    <w:p>
+      <w:pPr>
+        <w:pStyle w:val="Listenabsatz"/>
+        <w:numPr>
+          <w:ilvl w:val="2"/>
+          <w:numId w:val="9"/>
+        </w:numPr>
+      </w:pPr>
+      <w:r>
+        <w:t>Überwachung von Kommunikationswegen</w:t>
+      </w:r>
+    </w:p>
+    <w:p>
+      <w:pPr>
+        <w:pStyle w:val="Listenabsatz"/>
+        <w:numPr>
+          <w:ilvl w:val="1"/>
+          <w:numId w:val="9"/>
+        </w:numPr>
+      </w:pPr>
+      <w:r>
+        <w:t>Trendanalyse für besseren Einsatz von Rechenleistung und Ressourcen</w:t>
+      </w:r>
+    </w:p>
+    <w:p>
+      <w:pPr>
+        <w:pStyle w:val="Listenabsatz"/>
+        <w:numPr>
+          <w:ilvl w:val="1"/>
+          <w:numId w:val="9"/>
+        </w:numPr>
+      </w:pPr>
+      <w:r>
+        <w:t>Proaktive Fehlererkennung</w:t>
+      </w:r>
+    </w:p>
+    <w:p>
+      <w:pPr>
+        <w:pStyle w:val="Listenabsatz"/>
+        <w:numPr>
+          <w:ilvl w:val="1"/>
+          <w:numId w:val="9"/>
+        </w:numPr>
+      </w:pPr>
+      <w:r>
+        <w:t>Proaktive Erkennung von Ressourcenengpässen</w:t>
       </w:r>
     </w:p>
     <w:p/>
     <w:p>
       <w:pPr>
-        <w:pStyle w:val="berschrift1"/>
-      </w:pPr>
-      <w:r>
-        <w:t>Tracing:</w:t>
-      </w:r>
-    </w:p>
-    <w:p>
-      <w:pPr>
         <w:pStyle w:val="berschrift2"/>
       </w:pPr>
       <w:r>
-        <w:t>Quelle: adesso</w:t>
-      </w:r>
-      <w:r>
-        <w:t xml:space="preserve"> </w:t>
-      </w:r>
-    </w:p>
-    <w:p>
-      <w:pPr>
-        <w:pStyle w:val="Listenabsatz"/>
-        <w:numPr>
-          <w:ilvl w:val="0"/>
-          <w:numId w:val="5"/>
-        </w:numPr>
-      </w:pPr>
-      <w:r>
-        <w:t>Trace: Direkte Visualisierung eines Requests beim Durchlauf durch eine Anwendung oder eine komplette Anwendungslandschaft</w:t>
-      </w:r>
-    </w:p>
-    <w:p>
-      <w:pPr>
-        <w:pStyle w:val="Listenabsatz"/>
-        <w:numPr>
-          <w:ilvl w:val="0"/>
-          <w:numId w:val="5"/>
-        </w:numPr>
-      </w:pPr>
-      <w:r>
-        <w:t>Mit eindeutiger Trace ID und nimmt bei jedem Schritt Spans auf</w:t>
-      </w:r>
-    </w:p>
-    <w:p>
-      <w:pPr>
-        <w:pStyle w:val="Listenabsatz"/>
-        <w:numPr>
-          <w:ilvl w:val="0"/>
-          <w:numId w:val="5"/>
-        </w:numPr>
-      </w:pPr>
-      <w:r>
-        <w:t xml:space="preserve">Spans: kleinste Einheit des Distributed Tracings und bilden Workflow ab, bspw. http Request, Datenbankaufruf </w:t>
-      </w:r>
-    </w:p>
-    <w:p>
-      <w:pPr>
-        <w:pStyle w:val="Listenabsatz"/>
-        <w:numPr>
-          <w:ilvl w:val="0"/>
-          <w:numId w:val="5"/>
-        </w:numPr>
-      </w:pPr>
-      <w:r>
-        <w:t xml:space="preserve">Mit Span ID und </w:t>
-      </w:r>
-      <w:r>
-        <w:t>Angaben über Timing, optionale weitere Attribute, Events, Status, je nach Use Case</w:t>
-      </w:r>
-    </w:p>
-    <w:p>
-      <w:pPr>
-        <w:pStyle w:val="Listenabsatz"/>
-        <w:numPr>
-          <w:ilvl w:val="0"/>
-          <w:numId w:val="5"/>
-        </w:numPr>
-      </w:pPr>
-      <w:r>
-        <w:t xml:space="preserve">Logging: </w:t>
-      </w:r>
-    </w:p>
-    <w:p>
-      <w:pPr>
-        <w:pStyle w:val="Listenabsatz"/>
-        <w:numPr>
-          <w:ilvl w:val="1"/>
-          <w:numId w:val="5"/>
-        </w:numPr>
-      </w:pPr>
-      <w:r>
-        <w:t>Bietet Insights in einfache Anwendungen</w:t>
-      </w:r>
-    </w:p>
-    <w:p>
-      <w:pPr>
-        <w:pStyle w:val="Listenabsatz"/>
-        <w:numPr>
-          <w:ilvl w:val="1"/>
-          <w:numId w:val="5"/>
-        </w:numPr>
-      </w:pPr>
-      <w:r>
-        <w:t>Zeigt Status von Anwendungen</w:t>
-      </w:r>
-    </w:p>
-    <w:p>
-      <w:pPr>
-        <w:pStyle w:val="Listenabsatz"/>
-        <w:numPr>
-          <w:ilvl w:val="1"/>
-          <w:numId w:val="5"/>
-        </w:numPr>
-      </w:pPr>
-      <w:r>
-        <w:t>Kann einfach integriert werden</w:t>
-      </w:r>
-    </w:p>
-    <w:p>
-      <w:pPr>
-        <w:pStyle w:val="Listenabsatz"/>
-        <w:numPr>
-          <w:ilvl w:val="1"/>
-          <w:numId w:val="5"/>
-        </w:numPr>
-      </w:pPr>
-      <w:r>
-        <w:t>Gut geeignet für Monolithen</w:t>
-      </w:r>
-    </w:p>
-    <w:p>
-      <w:pPr>
-        <w:pStyle w:val="Listenabsatz"/>
-        <w:numPr>
-          <w:ilvl w:val="1"/>
-          <w:numId w:val="5"/>
-        </w:numPr>
-      </w:pPr>
-      <w:r>
-        <w:t>Unterstützt Debugging und Diagnosen</w:t>
-      </w:r>
-    </w:p>
-    <w:p>
-      <w:pPr>
-        <w:pStyle w:val="Listenabsatz"/>
-        <w:numPr>
-          <w:ilvl w:val="0"/>
-          <w:numId w:val="5"/>
-        </w:numPr>
-      </w:pPr>
-      <w:r>
-        <w:t>Tracing:</w:t>
-      </w:r>
-    </w:p>
-    <w:p>
-      <w:pPr>
-        <w:pStyle w:val="Listenabsatz"/>
-        <w:numPr>
-          <w:ilvl w:val="1"/>
-          <w:numId w:val="5"/>
-        </w:numPr>
-      </w:pPr>
-      <w:r>
-        <w:t>Hilft, Requests durch Applikationen zu verfolgen</w:t>
-      </w:r>
-    </w:p>
-    <w:p>
-      <w:pPr>
-        <w:pStyle w:val="Listenabsatz"/>
-        <w:numPr>
-          <w:ilvl w:val="1"/>
-          <w:numId w:val="5"/>
-        </w:numPr>
-      </w:pPr>
-      <w:r>
-        <w:t>Liefert Timings und Latenzen für Requests</w:t>
-      </w:r>
-    </w:p>
-    <w:p>
-      <w:pPr>
-        <w:pStyle w:val="Listenabsatz"/>
-        <w:numPr>
-          <w:ilvl w:val="1"/>
-          <w:numId w:val="5"/>
-        </w:numPr>
-      </w:pPr>
-      <w:r>
-        <w:t>Erhöht die Komplexität des Codes</w:t>
-      </w:r>
-    </w:p>
-    <w:p>
-      <w:pPr>
-        <w:pStyle w:val="Listenabsatz"/>
-        <w:numPr>
-          <w:ilvl w:val="1"/>
-          <w:numId w:val="5"/>
-        </w:numPr>
-      </w:pPr>
-      <w:r>
-        <w:t>Besser geeignet für Microservicearchitekturen</w:t>
-      </w:r>
-    </w:p>
-    <w:p>
-      <w:pPr>
-        <w:pStyle w:val="Listenabsatz"/>
-        <w:numPr>
-          <w:ilvl w:val="1"/>
-          <w:numId w:val="5"/>
-        </w:numPr>
-      </w:pPr>
-      <w:r>
-        <w:t>Unterstützt Debugging und Diagnosen</w:t>
-      </w:r>
-    </w:p>
-    <w:p/>
-    <w:p>
-      <w:pPr>
-        <w:pStyle w:val="berschrift2"/>
-      </w:pPr>
-      <w:r>
-        <w:t>Quelle: Monstarlab</w:t>
-      </w:r>
-    </w:p>
-    <w:p>
-      <w:pPr>
-        <w:pStyle w:val="Listenabsatz"/>
-        <w:numPr>
-          <w:ilvl w:val="0"/>
-          <w:numId w:val="6"/>
-        </w:numPr>
-      </w:pPr>
-      <w:r>
-        <w:t>Tracking: Echtzeit-Einblicke in den aktuellen Zustand eines Objekts (bspw GPS-Koordinaten des Lieferanten)</w:t>
-      </w:r>
-    </w:p>
-    <w:p>
-      <w:pPr>
-        <w:pStyle w:val="Listenabsatz"/>
-        <w:numPr>
-          <w:ilvl w:val="0"/>
-          <w:numId w:val="6"/>
-        </w:numPr>
-      </w:pPr>
-      <w:r>
-        <w:t>Tracing: retrospektive Einblicke in die vorherigen Zustände eines Objektes</w:t>
-      </w:r>
-      <w:r>
-        <w:t xml:space="preserve"> </w:t>
-      </w:r>
-      <w:r>
-        <w:t>(bspw. Nachverfolgung, wann was passiert ist: Bestelleingang, Bearbeitung, Verpackung und Lieferung)</w:t>
-      </w:r>
-    </w:p>
-    <w:p>
-      <w:pPr>
-        <w:pStyle w:val="Listenabsatz"/>
-        <w:numPr>
-          <w:ilvl w:val="0"/>
-          <w:numId w:val="6"/>
-        </w:numPr>
-      </w:pPr>
-      <w:r>
-        <w:t xml:space="preserve">Ortsbezogenes (location-based) Tracing: </w:t>
-      </w:r>
-      <w:r>
-        <w:t>Nachverfolgung</w:t>
-      </w:r>
-      <w:r>
-        <w:t>, wenn ein bestimmtes Ereignis auftritt (bspw. Corona Listen in Gastronomien)</w:t>
-      </w:r>
-    </w:p>
-    <w:p>
-      <w:pPr>
-        <w:pStyle w:val="Listenabsatz"/>
-        <w:numPr>
-          <w:ilvl w:val="0"/>
-          <w:numId w:val="6"/>
-        </w:numPr>
-      </w:pPr>
-      <w:r>
-        <w:t>Nähebeuogenes (proximity-based) Tracing: Nachverfolgung, wer in der Nähe ist (bspw. Corona Warn App: Schätzung über wer, wie nah und wie lange in der Nähe)</w:t>
-      </w:r>
-    </w:p>
-    <w:p>
-      <w:pPr>
-        <w:pStyle w:val="Listenabsatz"/>
-        <w:numPr>
-          <w:ilvl w:val="0"/>
-          <w:numId w:val="6"/>
+        <w:t>Quelle: crossmedia</w:t>
+      </w:r>
+    </w:p>
+    <w:p>
+      <w:pPr>
+        <w:pStyle w:val="Listenabsatz"/>
+        <w:numPr>
+          <w:ilvl w:val="0"/>
+          <w:numId w:val="10"/>
+        </w:numPr>
+      </w:pPr>
+      <w:r>
+        <w:t>Überwachung bzw laufende Kontrolle</w:t>
+      </w:r>
+    </w:p>
+    <w:p>
+      <w:pPr>
+        <w:pStyle w:val="Listenabsatz"/>
+        <w:numPr>
+          <w:ilvl w:val="0"/>
+          <w:numId w:val="10"/>
+        </w:numPr>
+      </w:pPr>
+      <w:r>
+        <w:t xml:space="preserve">Verantwortliche Person muss feststellen, ob </w:t>
+      </w:r>
+      <w:r>
+        <w:t>alle Komponenten innerhalb der notwendigen Parameter liegen</w:t>
+      </w:r>
+    </w:p>
+    <w:p>
+      <w:pPr>
+        <w:pStyle w:val="Listenabsatz"/>
+        <w:numPr>
+          <w:ilvl w:val="0"/>
+          <w:numId w:val="10"/>
+        </w:numPr>
+      </w:pPr>
+      <w:r>
+        <w:t xml:space="preserve">Mit </w:t>
+      </w:r>
+      <w:r>
+        <w:t>Monitoring-System</w:t>
+      </w:r>
+      <w:r>
+        <w:t xml:space="preserve"> kann Systemadministrator Fehler, Performance, Zugriffe und vieles mehr vergleichen und analysieren</w:t>
+      </w:r>
+    </w:p>
+    <w:p>
+      <w:pPr>
+        <w:pStyle w:val="Listenabsatz"/>
+        <w:numPr>
+          <w:ilvl w:val="0"/>
+          <w:numId w:val="10"/>
+        </w:numPr>
+      </w:pPr>
+      <w:r>
+        <w:t>Überbegriff für alle Arten von systematischen Erfassungen durch technische Hilfsmittel oder spezielle Beobachtungssysteme</w:t>
+      </w:r>
+    </w:p>
+    <w:p>
+      <w:pPr>
+        <w:pStyle w:val="Listenabsatz"/>
+        <w:numPr>
+          <w:ilvl w:val="0"/>
+          <w:numId w:val="10"/>
+        </w:numPr>
+      </w:pPr>
+      <w:r>
+        <w:t xml:space="preserve">Überwachung der Netzwerke aller Bereiche der IT, inklusive Nutzerverhalten der Anwender </w:t>
+      </w:r>
+    </w:p>
+    <w:p>
+      <w:pPr>
+        <w:pStyle w:val="Listenabsatz"/>
+        <w:numPr>
+          <w:ilvl w:val="1"/>
+          <w:numId w:val="10"/>
+        </w:numPr>
+      </w:pPr>
+      <w:r>
+        <w:t>Also auch Sicherheit und Verfügbarkeit</w:t>
+      </w:r>
+    </w:p>
+    <w:p>
+      <w:pPr>
+        <w:pStyle w:val="Listenabsatz"/>
+        <w:numPr>
+          <w:ilvl w:val="0"/>
+          <w:numId w:val="10"/>
+        </w:numPr>
+      </w:pPr>
+      <w:r>
+        <w:t>Historical Monitoring</w:t>
+      </w:r>
+    </w:p>
+    <w:p>
+      <w:pPr>
+        <w:pStyle w:val="Listenabsatz"/>
+        <w:numPr>
+          <w:ilvl w:val="1"/>
+          <w:numId w:val="10"/>
+        </w:numPr>
+      </w:pPr>
+      <w:r>
+        <w:t>Proaktives Arbeiten</w:t>
+      </w:r>
+    </w:p>
+    <w:p>
+      <w:pPr>
+        <w:pStyle w:val="Listenabsatz"/>
+        <w:numPr>
+          <w:ilvl w:val="1"/>
+          <w:numId w:val="10"/>
+        </w:numPr>
+      </w:pPr>
+      <w:r>
+        <w:t>Vorrausschauendes und vorausplanendes Handeln der Admin</w:t>
+      </w:r>
+    </w:p>
+    <w:p>
+      <w:pPr>
+        <w:pStyle w:val="Listenabsatz"/>
+        <w:numPr>
+          <w:ilvl w:val="1"/>
+          <w:numId w:val="10"/>
+        </w:numPr>
+      </w:pPr>
+      <w:r>
+        <w:t>Automatische Langzeitstatistiken, um neben eigentlichem Monitoring auch Kapazitäten planen zu können</w:t>
+      </w:r>
+    </w:p>
+    <w:p>
+      <w:pPr>
+        <w:pStyle w:val="Listenabsatz"/>
+        <w:numPr>
+          <w:ilvl w:val="1"/>
+          <w:numId w:val="10"/>
+        </w:numPr>
+      </w:pPr>
+      <w:r>
+        <w:t>Dadurch mögliche Budgetplanung des Unternehmens unterstützen</w:t>
+      </w:r>
+    </w:p>
+    <w:p>
+      <w:pPr>
+        <w:pStyle w:val="Listenabsatz"/>
+        <w:numPr>
+          <w:ilvl w:val="1"/>
+          <w:numId w:val="10"/>
+        </w:numPr>
+      </w:pPr>
+      <w:r>
+        <w:t xml:space="preserve">Admin kann </w:t>
+      </w:r>
+      <w:r>
+        <w:t>Missstände erkennen, Betroffene informieren und Lösungsansätze entwerfen</w:t>
+      </w:r>
+    </w:p>
+    <w:p>
+      <w:pPr>
+        <w:pStyle w:val="Listenabsatz"/>
+        <w:numPr>
+          <w:ilvl w:val="0"/>
+          <w:numId w:val="10"/>
+        </w:numPr>
+      </w:pPr>
+      <w:r>
+        <w:t>Real-Time-Monitoring</w:t>
+      </w:r>
+    </w:p>
+    <w:p>
+      <w:pPr>
+        <w:pStyle w:val="Listenabsatz"/>
+        <w:numPr>
+          <w:ilvl w:val="1"/>
+          <w:numId w:val="10"/>
+        </w:numPr>
+      </w:pPr>
+      <w:r>
+        <w:t>Anwenderüberwachung von Servern bzw. Netzwerkumgebungen</w:t>
+      </w:r>
+    </w:p>
+    <w:p>
+      <w:pPr>
+        <w:pStyle w:val="Listenabsatz"/>
+        <w:numPr>
+          <w:ilvl w:val="1"/>
+          <w:numId w:val="10"/>
+        </w:numPr>
+      </w:pPr>
+      <w:r>
+        <w:t>Reaktives Arbeiten</w:t>
+      </w:r>
+    </w:p>
+    <w:p>
+      <w:pPr>
+        <w:pStyle w:val="Listenabsatz"/>
+        <w:numPr>
+          <w:ilvl w:val="1"/>
+          <w:numId w:val="10"/>
+        </w:numPr>
+      </w:pPr>
+      <w:r>
+        <w:t>Admin reagiert auf bereits eingetretene Probleme</w:t>
+      </w:r>
+    </w:p>
+    <w:p>
+      <w:pPr>
+        <w:pStyle w:val="Listenabsatz"/>
+        <w:numPr>
+          <w:ilvl w:val="1"/>
+          <w:numId w:val="10"/>
+        </w:numPr>
+      </w:pPr>
+      <w:r>
+        <w:t>Laufende Überwachung gewährleitet, dass Ausfälle erkannt und Betroffene in Kenntnis gesetzt werden können</w:t>
+      </w:r>
+    </w:p>
+    <w:p>
+      <w:pPr>
+        <w:pStyle w:val="Listenabsatz"/>
+        <w:numPr>
+          <w:ilvl w:val="1"/>
+          <w:numId w:val="10"/>
+        </w:numPr>
+      </w:pPr>
+      <w:r>
+        <w:t>Idealfall: Fehler registriert und behoben bevor der Nutzer diesen bemerkt</w:t>
+      </w:r>
+    </w:p>
+    <w:p>
+      <w:pPr>
+        <w:pStyle w:val="Listenabsatz"/>
+        <w:numPr>
+          <w:ilvl w:val="0"/>
+          <w:numId w:val="10"/>
+        </w:numPr>
+      </w:pPr>
+      <w:r>
+        <w:t>Ermittlung von Ursachen, welche die Parameter außerhalb der gewünschten Bereiche bewegen</w:t>
+      </w:r>
+    </w:p>
+    <w:p>
+      <w:pPr>
+        <w:pStyle w:val="Listenabsatz"/>
+        <w:numPr>
+          <w:ilvl w:val="0"/>
+          <w:numId w:val="10"/>
+        </w:numPr>
+      </w:pPr>
+      <w:r>
+        <w:t>Ausfallursachen erkennen und lokalisieren</w:t>
+      </w:r>
+    </w:p>
+    <w:p>
+      <w:pPr>
+        <w:pStyle w:val="Listenabsatz"/>
+        <w:numPr>
+          <w:ilvl w:val="0"/>
+          <w:numId w:val="10"/>
+        </w:numPr>
+      </w:pPr>
+      <w:r>
+        <w:t>Sinnvolles Monitoring führt zu Kosten sparen zu können</w:t>
+      </w:r>
+    </w:p>
+    <w:p>
+      <w:pPr>
+        <w:pStyle w:val="Listenabsatz"/>
+        <w:numPr>
+          <w:ilvl w:val="0"/>
+          <w:numId w:val="10"/>
+        </w:numPr>
+      </w:pPr>
+      <w:r>
+        <w:t>Durchgängiges Monitoring</w:t>
+      </w:r>
+    </w:p>
+    <w:p>
+      <w:pPr>
+        <w:pStyle w:val="Listenabsatz"/>
+        <w:numPr>
+          <w:ilvl w:val="1"/>
+          <w:numId w:val="10"/>
+        </w:numPr>
+      </w:pPr>
+      <w:r>
+        <w:t>Dauerhafte Überwachung in nahezu allen Bereichen</w:t>
+      </w:r>
+    </w:p>
+    <w:p>
+      <w:pPr>
+        <w:pStyle w:val="Listenabsatz"/>
+        <w:numPr>
+          <w:ilvl w:val="1"/>
+          <w:numId w:val="10"/>
+        </w:numPr>
+      </w:pPr>
+      <w:r>
+        <w:t xml:space="preserve">Informationen werden geliefert, die ein frühzeitiges </w:t>
+      </w:r>
+      <w:r>
+        <w:t>L</w:t>
+      </w:r>
+      <w:r>
+        <w:t>okalisieren von Ausfällen ermöglichen</w:t>
+      </w:r>
+    </w:p>
+    <w:p>
+      <w:pPr>
+        <w:pStyle w:val="Listenabsatz"/>
+        <w:numPr>
+          <w:ilvl w:val="1"/>
+          <w:numId w:val="10"/>
+        </w:numPr>
+      </w:pPr>
+      <w:r>
+        <w:t>Dadurch Performance-Einbrüche proaktiv beseitigen</w:t>
+      </w:r>
+    </w:p>
+    <w:p>
+      <w:pPr>
+        <w:pStyle w:val="Listenabsatz"/>
+        <w:numPr>
+          <w:ilvl w:val="0"/>
+          <w:numId w:val="10"/>
+        </w:numPr>
+      </w:pPr>
+      <w:r>
+        <w:t>Aktives Monitoring</w:t>
+      </w:r>
+    </w:p>
+    <w:p>
+      <w:pPr>
+        <w:pStyle w:val="Listenabsatz"/>
+        <w:numPr>
+          <w:ilvl w:val="1"/>
+          <w:numId w:val="10"/>
+        </w:numPr>
+      </w:pPr>
+      <w:r>
+        <w:lastRenderedPageBreak/>
+        <w:t>Softwareroboter führen automatisiert Programme und Dienste aus, Simulation eines Endanwenders</w:t>
+      </w:r>
+    </w:p>
+    <w:p>
+      <w:pPr>
+        <w:pStyle w:val="Listenabsatz"/>
+        <w:numPr>
+          <w:ilvl w:val="1"/>
+          <w:numId w:val="10"/>
+        </w:numPr>
+      </w:pPr>
+      <w:r>
+        <w:t xml:space="preserve">Währenddessen kann </w:t>
+      </w:r>
+      <w:r>
+        <w:t>Monitoring-System</w:t>
+      </w:r>
+      <w:r>
+        <w:t xml:space="preserve"> Fehler vorrübergehend beheben </w:t>
+      </w:r>
+    </w:p>
+    <w:p>
+      <w:pPr>
+        <w:pStyle w:val="Listenabsatz"/>
+        <w:numPr>
+          <w:ilvl w:val="1"/>
+          <w:numId w:val="10"/>
+        </w:numPr>
+      </w:pPr>
+      <w:r>
+        <w:t>Jedoch eigentliche Ursache des Problems besteht weiter und wird ggf verschleiert</w:t>
+      </w:r>
+    </w:p>
+    <w:p>
+      <w:pPr>
+        <w:pStyle w:val="Listenabsatz"/>
+        <w:numPr>
+          <w:ilvl w:val="1"/>
+          <w:numId w:val="10"/>
+        </w:numPr>
+      </w:pPr>
+      <w:r>
+        <w:t>Bei Geräteausfall kann aktives Monitoring nichts aufzeichnen</w:t>
+      </w:r>
+    </w:p>
+    <w:p>
+      <w:pPr>
+        <w:pStyle w:val="Listenabsatz"/>
+        <w:numPr>
+          <w:ilvl w:val="0"/>
+          <w:numId w:val="10"/>
+        </w:numPr>
+      </w:pPr>
+      <w:r>
+        <w:t>End-to-End-Monitoring</w:t>
+      </w:r>
+    </w:p>
+    <w:p>
+      <w:pPr>
+        <w:pStyle w:val="Listenabsatz"/>
+        <w:numPr>
+          <w:ilvl w:val="1"/>
+          <w:numId w:val="10"/>
+        </w:numPr>
+      </w:pPr>
+      <w:r>
+        <w:t>Fokus auf Funktionalität eines Dienstes oder Programmes</w:t>
+      </w:r>
+    </w:p>
+    <w:p>
+      <w:pPr>
+        <w:pStyle w:val="Listenabsatz"/>
+        <w:numPr>
+          <w:ilvl w:val="1"/>
+          <w:numId w:val="10"/>
+        </w:numPr>
+      </w:pPr>
+      <w:r>
+        <w:t>Misst Nutzung am Ort der Nutzung</w:t>
+      </w:r>
+    </w:p>
+    <w:p>
+      <w:pPr>
+        <w:pStyle w:val="Listenabsatz"/>
+        <w:numPr>
+          <w:ilvl w:val="1"/>
+          <w:numId w:val="10"/>
+        </w:numPr>
+      </w:pPr>
+      <w:r>
+        <w:t>Simulieren typische Nutzerverhalten oder zeichnen Tätigkeit echter Nutzer auf</w:t>
+      </w:r>
+    </w:p>
+    <w:p>
+      <w:pPr>
+        <w:pStyle w:val="Listenabsatz"/>
+        <w:numPr>
+          <w:ilvl w:val="1"/>
+          <w:numId w:val="10"/>
+        </w:numPr>
+      </w:pPr>
+      <w:r>
+        <w:t>Ziel: Sicherung der Services aus Nutzerperspektive</w:t>
+      </w:r>
+    </w:p>
+    <w:p>
+      <w:pPr>
+        <w:pStyle w:val="Listenabsatz"/>
+        <w:numPr>
+          <w:ilvl w:val="1"/>
+          <w:numId w:val="10"/>
+        </w:numPr>
+      </w:pPr>
+      <w:r>
+        <w:t>Application Response Time Monitoring überprüft, ob Antwortzeit im angemessenen B</w:t>
+      </w:r>
+      <w:r>
+        <w:t>ereich liegt</w:t>
+      </w:r>
+    </w:p>
+    <w:p>
+      <w:pPr>
+        <w:pStyle w:val="Listenabsatz"/>
+        <w:numPr>
+          <w:ilvl w:val="0"/>
+          <w:numId w:val="10"/>
+        </w:numPr>
+      </w:pPr>
+      <w:r>
+        <w:t>Verfügbarkeit und Stabilität der Systemumgebung erhöhen</w:t>
+      </w:r>
+    </w:p>
+    <w:p>
+      <w:pPr>
+        <w:pStyle w:val="Listenabsatz"/>
+        <w:numPr>
+          <w:ilvl w:val="0"/>
+          <w:numId w:val="10"/>
         </w:numPr>
       </w:pPr>
     </w:p>
@@ -2694,6 +4175,232 @@
     </w:lvl>
   </w:abstractNum>
   <w:abstractNum w:abstractNumId="3" w15:restartNumberingAfterBreak="0">
+    <w:nsid w:val="4C617886"/>
+    <w:multiLevelType w:val="hybridMultilevel"/>
+    <w:tmpl w:val="FBEC0F1E"/>
+    <w:lvl w:ilvl="0" w:tplc="04070001">
+      <w:start w:val="1"/>
+      <w:numFmt w:val="bullet"/>
+      <w:lvlText w:val=""/>
+      <w:lvlJc w:val="left"/>
+      <w:pPr>
+        <w:ind w:left="720" w:hanging="360"/>
+      </w:pPr>
+      <w:rPr>
+        <w:rFonts w:ascii="Symbol" w:hAnsi="Symbol" w:hint="default"/>
+      </w:rPr>
+    </w:lvl>
+    <w:lvl w:ilvl="1" w:tplc="04070003">
+      <w:start w:val="1"/>
+      <w:numFmt w:val="bullet"/>
+      <w:lvlText w:val="o"/>
+      <w:lvlJc w:val="left"/>
+      <w:pPr>
+        <w:ind w:left="1440" w:hanging="360"/>
+      </w:pPr>
+      <w:rPr>
+        <w:rFonts w:ascii="Courier New" w:hAnsi="Courier New" w:cs="Courier New" w:hint="default"/>
+      </w:rPr>
+    </w:lvl>
+    <w:lvl w:ilvl="2" w:tplc="04070005" w:tentative="1">
+      <w:start w:val="1"/>
+      <w:numFmt w:val="bullet"/>
+      <w:lvlText w:val=""/>
+      <w:lvlJc w:val="left"/>
+      <w:pPr>
+        <w:ind w:left="2160" w:hanging="360"/>
+      </w:pPr>
+      <w:rPr>
+        <w:rFonts w:ascii="Wingdings" w:hAnsi="Wingdings" w:hint="default"/>
+      </w:rPr>
+    </w:lvl>
+    <w:lvl w:ilvl="3" w:tplc="04070001" w:tentative="1">
+      <w:start w:val="1"/>
+      <w:numFmt w:val="bullet"/>
+      <w:lvlText w:val=""/>
+      <w:lvlJc w:val="left"/>
+      <w:pPr>
+        <w:ind w:left="2880" w:hanging="360"/>
+      </w:pPr>
+      <w:rPr>
+        <w:rFonts w:ascii="Symbol" w:hAnsi="Symbol" w:hint="default"/>
+      </w:rPr>
+    </w:lvl>
+    <w:lvl w:ilvl="4" w:tplc="04070003" w:tentative="1">
+      <w:start w:val="1"/>
+      <w:numFmt w:val="bullet"/>
+      <w:lvlText w:val="o"/>
+      <w:lvlJc w:val="left"/>
+      <w:pPr>
+        <w:ind w:left="3600" w:hanging="360"/>
+      </w:pPr>
+      <w:rPr>
+        <w:rFonts w:ascii="Courier New" w:hAnsi="Courier New" w:cs="Courier New" w:hint="default"/>
+      </w:rPr>
+    </w:lvl>
+    <w:lvl w:ilvl="5" w:tplc="04070005" w:tentative="1">
+      <w:start w:val="1"/>
+      <w:numFmt w:val="bullet"/>
+      <w:lvlText w:val=""/>
+      <w:lvlJc w:val="left"/>
+      <w:pPr>
+        <w:ind w:left="4320" w:hanging="360"/>
+      </w:pPr>
+      <w:rPr>
+        <w:rFonts w:ascii="Wingdings" w:hAnsi="Wingdings" w:hint="default"/>
+      </w:rPr>
+    </w:lvl>
+    <w:lvl w:ilvl="6" w:tplc="04070001" w:tentative="1">
+      <w:start w:val="1"/>
+      <w:numFmt w:val="bullet"/>
+      <w:lvlText w:val=""/>
+      <w:lvlJc w:val="left"/>
+      <w:pPr>
+        <w:ind w:left="5040" w:hanging="360"/>
+      </w:pPr>
+      <w:rPr>
+        <w:rFonts w:ascii="Symbol" w:hAnsi="Symbol" w:hint="default"/>
+      </w:rPr>
+    </w:lvl>
+    <w:lvl w:ilvl="7" w:tplc="04070003" w:tentative="1">
+      <w:start w:val="1"/>
+      <w:numFmt w:val="bullet"/>
+      <w:lvlText w:val="o"/>
+      <w:lvlJc w:val="left"/>
+      <w:pPr>
+        <w:ind w:left="5760" w:hanging="360"/>
+      </w:pPr>
+      <w:rPr>
+        <w:rFonts w:ascii="Courier New" w:hAnsi="Courier New" w:cs="Courier New" w:hint="default"/>
+      </w:rPr>
+    </w:lvl>
+    <w:lvl w:ilvl="8" w:tplc="04070005" w:tentative="1">
+      <w:start w:val="1"/>
+      <w:numFmt w:val="bullet"/>
+      <w:lvlText w:val=""/>
+      <w:lvlJc w:val="left"/>
+      <w:pPr>
+        <w:ind w:left="6480" w:hanging="360"/>
+      </w:pPr>
+      <w:rPr>
+        <w:rFonts w:ascii="Wingdings" w:hAnsi="Wingdings" w:hint="default"/>
+      </w:rPr>
+    </w:lvl>
+  </w:abstractNum>
+  <w:abstractNum w:abstractNumId="4" w15:restartNumberingAfterBreak="0">
+    <w:nsid w:val="504E758A"/>
+    <w:multiLevelType w:val="hybridMultilevel"/>
+    <w:tmpl w:val="10167B9A"/>
+    <w:lvl w:ilvl="0" w:tplc="04070001">
+      <w:start w:val="1"/>
+      <w:numFmt w:val="bullet"/>
+      <w:lvlText w:val=""/>
+      <w:lvlJc w:val="left"/>
+      <w:pPr>
+        <w:ind w:left="1440" w:hanging="360"/>
+      </w:pPr>
+      <w:rPr>
+        <w:rFonts w:ascii="Symbol" w:hAnsi="Symbol" w:hint="default"/>
+      </w:rPr>
+    </w:lvl>
+    <w:lvl w:ilvl="1" w:tplc="04070003" w:tentative="1">
+      <w:start w:val="1"/>
+      <w:numFmt w:val="bullet"/>
+      <w:lvlText w:val="o"/>
+      <w:lvlJc w:val="left"/>
+      <w:pPr>
+        <w:ind w:left="2160" w:hanging="360"/>
+      </w:pPr>
+      <w:rPr>
+        <w:rFonts w:ascii="Courier New" w:hAnsi="Courier New" w:cs="Courier New" w:hint="default"/>
+      </w:rPr>
+    </w:lvl>
+    <w:lvl w:ilvl="2" w:tplc="04070005" w:tentative="1">
+      <w:start w:val="1"/>
+      <w:numFmt w:val="bullet"/>
+      <w:lvlText w:val=""/>
+      <w:lvlJc w:val="left"/>
+      <w:pPr>
+        <w:ind w:left="2880" w:hanging="360"/>
+      </w:pPr>
+      <w:rPr>
+        <w:rFonts w:ascii="Wingdings" w:hAnsi="Wingdings" w:hint="default"/>
+      </w:rPr>
+    </w:lvl>
+    <w:lvl w:ilvl="3" w:tplc="04070001" w:tentative="1">
+      <w:start w:val="1"/>
+      <w:numFmt w:val="bullet"/>
+      <w:lvlText w:val=""/>
+      <w:lvlJc w:val="left"/>
+      <w:pPr>
+        <w:ind w:left="3600" w:hanging="360"/>
+      </w:pPr>
+      <w:rPr>
+        <w:rFonts w:ascii="Symbol" w:hAnsi="Symbol" w:hint="default"/>
+      </w:rPr>
+    </w:lvl>
+    <w:lvl w:ilvl="4" w:tplc="04070003" w:tentative="1">
+      <w:start w:val="1"/>
+      <w:numFmt w:val="bullet"/>
+      <w:lvlText w:val="o"/>
+      <w:lvlJc w:val="left"/>
+      <w:pPr>
+        <w:ind w:left="4320" w:hanging="360"/>
+      </w:pPr>
+      <w:rPr>
+        <w:rFonts w:ascii="Courier New" w:hAnsi="Courier New" w:cs="Courier New" w:hint="default"/>
+      </w:rPr>
+    </w:lvl>
+    <w:lvl w:ilvl="5" w:tplc="04070005" w:tentative="1">
+      <w:start w:val="1"/>
+      <w:numFmt w:val="bullet"/>
+      <w:lvlText w:val=""/>
+      <w:lvlJc w:val="left"/>
+      <w:pPr>
+        <w:ind w:left="5040" w:hanging="360"/>
+      </w:pPr>
+      <w:rPr>
+        <w:rFonts w:ascii="Wingdings" w:hAnsi="Wingdings" w:hint="default"/>
+      </w:rPr>
+    </w:lvl>
+    <w:lvl w:ilvl="6" w:tplc="04070001" w:tentative="1">
+      <w:start w:val="1"/>
+      <w:numFmt w:val="bullet"/>
+      <w:lvlText w:val=""/>
+      <w:lvlJc w:val="left"/>
+      <w:pPr>
+        <w:ind w:left="5760" w:hanging="360"/>
+      </w:pPr>
+      <w:rPr>
+        <w:rFonts w:ascii="Symbol" w:hAnsi="Symbol" w:hint="default"/>
+      </w:rPr>
+    </w:lvl>
+    <w:lvl w:ilvl="7" w:tplc="04070003" w:tentative="1">
+      <w:start w:val="1"/>
+      <w:numFmt w:val="bullet"/>
+      <w:lvlText w:val="o"/>
+      <w:lvlJc w:val="left"/>
+      <w:pPr>
+        <w:ind w:left="6480" w:hanging="360"/>
+      </w:pPr>
+      <w:rPr>
+        <w:rFonts w:ascii="Courier New" w:hAnsi="Courier New" w:cs="Courier New" w:hint="default"/>
+      </w:rPr>
+    </w:lvl>
+    <w:lvl w:ilvl="8" w:tplc="04070005" w:tentative="1">
+      <w:start w:val="1"/>
+      <w:numFmt w:val="bullet"/>
+      <w:lvlText w:val=""/>
+      <w:lvlJc w:val="left"/>
+      <w:pPr>
+        <w:ind w:left="7200" w:hanging="360"/>
+      </w:pPr>
+      <w:rPr>
+        <w:rFonts w:ascii="Wingdings" w:hAnsi="Wingdings" w:hint="default"/>
+      </w:rPr>
+    </w:lvl>
+  </w:abstractNum>
+  <w:abstractNum w:abstractNumId="5" w15:restartNumberingAfterBreak="0">
     <w:nsid w:val="573B362B"/>
     <w:multiLevelType w:val="hybridMultilevel"/>
     <w:tmpl w:val="B5C4B972"/>
@@ -2806,7 +4513,120 @@
       </w:rPr>
     </w:lvl>
   </w:abstractNum>
-  <w:abstractNum w:abstractNumId="4" w15:restartNumberingAfterBreak="0">
+  <w:abstractNum w:abstractNumId="6" w15:restartNumberingAfterBreak="0">
+    <w:nsid w:val="5C33484D"/>
+    <w:multiLevelType w:val="hybridMultilevel"/>
+    <w:tmpl w:val="037C11E6"/>
+    <w:lvl w:ilvl="0" w:tplc="04070001">
+      <w:start w:val="1"/>
+      <w:numFmt w:val="bullet"/>
+      <w:lvlText w:val=""/>
+      <w:lvlJc w:val="left"/>
+      <w:pPr>
+        <w:ind w:left="720" w:hanging="360"/>
+      </w:pPr>
+      <w:rPr>
+        <w:rFonts w:ascii="Symbol" w:hAnsi="Symbol" w:hint="default"/>
+      </w:rPr>
+    </w:lvl>
+    <w:lvl w:ilvl="1" w:tplc="04070003">
+      <w:start w:val="1"/>
+      <w:numFmt w:val="bullet"/>
+      <w:lvlText w:val="o"/>
+      <w:lvlJc w:val="left"/>
+      <w:pPr>
+        <w:ind w:left="1440" w:hanging="360"/>
+      </w:pPr>
+      <w:rPr>
+        <w:rFonts w:ascii="Courier New" w:hAnsi="Courier New" w:cs="Courier New" w:hint="default"/>
+      </w:rPr>
+    </w:lvl>
+    <w:lvl w:ilvl="2" w:tplc="04070005">
+      <w:start w:val="1"/>
+      <w:numFmt w:val="bullet"/>
+      <w:lvlText w:val=""/>
+      <w:lvlJc w:val="left"/>
+      <w:pPr>
+        <w:ind w:left="2160" w:hanging="360"/>
+      </w:pPr>
+      <w:rPr>
+        <w:rFonts w:ascii="Wingdings" w:hAnsi="Wingdings" w:hint="default"/>
+      </w:rPr>
+    </w:lvl>
+    <w:lvl w:ilvl="3" w:tplc="04070001" w:tentative="1">
+      <w:start w:val="1"/>
+      <w:numFmt w:val="bullet"/>
+      <w:lvlText w:val=""/>
+      <w:lvlJc w:val="left"/>
+      <w:pPr>
+        <w:ind w:left="2880" w:hanging="360"/>
+      </w:pPr>
+      <w:rPr>
+        <w:rFonts w:ascii="Symbol" w:hAnsi="Symbol" w:hint="default"/>
+      </w:rPr>
+    </w:lvl>
+    <w:lvl w:ilvl="4" w:tplc="04070003" w:tentative="1">
+      <w:start w:val="1"/>
+      <w:numFmt w:val="bullet"/>
+      <w:lvlText w:val="o"/>
+      <w:lvlJc w:val="left"/>
+      <w:pPr>
+        <w:ind w:left="3600" w:hanging="360"/>
+      </w:pPr>
+      <w:rPr>
+        <w:rFonts w:ascii="Courier New" w:hAnsi="Courier New" w:cs="Courier New" w:hint="default"/>
+      </w:rPr>
+    </w:lvl>
+    <w:lvl w:ilvl="5" w:tplc="04070005" w:tentative="1">
+      <w:start w:val="1"/>
+      <w:numFmt w:val="bullet"/>
+      <w:lvlText w:val=""/>
+      <w:lvlJc w:val="left"/>
+      <w:pPr>
+        <w:ind w:left="4320" w:hanging="360"/>
+      </w:pPr>
+      <w:rPr>
+        <w:rFonts w:ascii="Wingdings" w:hAnsi="Wingdings" w:hint="default"/>
+      </w:rPr>
+    </w:lvl>
+    <w:lvl w:ilvl="6" w:tplc="04070001" w:tentative="1">
+      <w:start w:val="1"/>
+      <w:numFmt w:val="bullet"/>
+      <w:lvlText w:val=""/>
+      <w:lvlJc w:val="left"/>
+      <w:pPr>
+        <w:ind w:left="5040" w:hanging="360"/>
+      </w:pPr>
+      <w:rPr>
+        <w:rFonts w:ascii="Symbol" w:hAnsi="Symbol" w:hint="default"/>
+      </w:rPr>
+    </w:lvl>
+    <w:lvl w:ilvl="7" w:tplc="04070003" w:tentative="1">
+      <w:start w:val="1"/>
+      <w:numFmt w:val="bullet"/>
+      <w:lvlText w:val="o"/>
+      <w:lvlJc w:val="left"/>
+      <w:pPr>
+        <w:ind w:left="5760" w:hanging="360"/>
+      </w:pPr>
+      <w:rPr>
+        <w:rFonts w:ascii="Courier New" w:hAnsi="Courier New" w:cs="Courier New" w:hint="default"/>
+      </w:rPr>
+    </w:lvl>
+    <w:lvl w:ilvl="8" w:tplc="04070005" w:tentative="1">
+      <w:start w:val="1"/>
+      <w:numFmt w:val="bullet"/>
+      <w:lvlText w:val=""/>
+      <w:lvlJc w:val="left"/>
+      <w:pPr>
+        <w:ind w:left="6480" w:hanging="360"/>
+      </w:pPr>
+      <w:rPr>
+        <w:rFonts w:ascii="Wingdings" w:hAnsi="Wingdings" w:hint="default"/>
+      </w:rPr>
+    </w:lvl>
+  </w:abstractNum>
+  <w:abstractNum w:abstractNumId="7" w15:restartNumberingAfterBreak="0">
     <w:nsid w:val="5CAF78A1"/>
     <w:multiLevelType w:val="hybridMultilevel"/>
     <w:tmpl w:val="F8FA4576"/>
@@ -2919,7 +4739,7 @@
       </w:rPr>
     </w:lvl>
   </w:abstractNum>
-  <w:abstractNum w:abstractNumId="5" w15:restartNumberingAfterBreak="0">
+  <w:abstractNum w:abstractNumId="8" w15:restartNumberingAfterBreak="0">
     <w:nsid w:val="5D3911DF"/>
     <w:multiLevelType w:val="hybridMultilevel"/>
     <w:tmpl w:val="72965306"/>
@@ -3032,23 +4852,148 @@
       </w:rPr>
     </w:lvl>
   </w:abstractNum>
+  <w:abstractNum w:abstractNumId="9" w15:restartNumberingAfterBreak="0">
+    <w:nsid w:val="7A612284"/>
+    <w:multiLevelType w:val="hybridMultilevel"/>
+    <w:tmpl w:val="AC6E685A"/>
+    <w:lvl w:ilvl="0" w:tplc="04070001">
+      <w:start w:val="1"/>
+      <w:numFmt w:val="bullet"/>
+      <w:lvlText w:val=""/>
+      <w:lvlJc w:val="left"/>
+      <w:pPr>
+        <w:ind w:left="720" w:hanging="360"/>
+      </w:pPr>
+      <w:rPr>
+        <w:rFonts w:ascii="Symbol" w:hAnsi="Symbol" w:hint="default"/>
+      </w:rPr>
+    </w:lvl>
+    <w:lvl w:ilvl="1" w:tplc="04070003">
+      <w:start w:val="1"/>
+      <w:numFmt w:val="bullet"/>
+      <w:lvlText w:val="o"/>
+      <w:lvlJc w:val="left"/>
+      <w:pPr>
+        <w:ind w:left="1440" w:hanging="360"/>
+      </w:pPr>
+      <w:rPr>
+        <w:rFonts w:ascii="Courier New" w:hAnsi="Courier New" w:cs="Courier New" w:hint="default"/>
+      </w:rPr>
+    </w:lvl>
+    <w:lvl w:ilvl="2" w:tplc="04070005">
+      <w:start w:val="1"/>
+      <w:numFmt w:val="bullet"/>
+      <w:lvlText w:val=""/>
+      <w:lvlJc w:val="left"/>
+      <w:pPr>
+        <w:ind w:left="2160" w:hanging="360"/>
+      </w:pPr>
+      <w:rPr>
+        <w:rFonts w:ascii="Wingdings" w:hAnsi="Wingdings" w:hint="default"/>
+      </w:rPr>
+    </w:lvl>
+    <w:lvl w:ilvl="3" w:tplc="04070001" w:tentative="1">
+      <w:start w:val="1"/>
+      <w:numFmt w:val="bullet"/>
+      <w:lvlText w:val=""/>
+      <w:lvlJc w:val="left"/>
+      <w:pPr>
+        <w:ind w:left="2880" w:hanging="360"/>
+      </w:pPr>
+      <w:rPr>
+        <w:rFonts w:ascii="Symbol" w:hAnsi="Symbol" w:hint="default"/>
+      </w:rPr>
+    </w:lvl>
+    <w:lvl w:ilvl="4" w:tplc="04070003" w:tentative="1">
+      <w:start w:val="1"/>
+      <w:numFmt w:val="bullet"/>
+      <w:lvlText w:val="o"/>
+      <w:lvlJc w:val="left"/>
+      <w:pPr>
+        <w:ind w:left="3600" w:hanging="360"/>
+      </w:pPr>
+      <w:rPr>
+        <w:rFonts w:ascii="Courier New" w:hAnsi="Courier New" w:cs="Courier New" w:hint="default"/>
+      </w:rPr>
+    </w:lvl>
+    <w:lvl w:ilvl="5" w:tplc="04070005" w:tentative="1">
+      <w:start w:val="1"/>
+      <w:numFmt w:val="bullet"/>
+      <w:lvlText w:val=""/>
+      <w:lvlJc w:val="left"/>
+      <w:pPr>
+        <w:ind w:left="4320" w:hanging="360"/>
+      </w:pPr>
+      <w:rPr>
+        <w:rFonts w:ascii="Wingdings" w:hAnsi="Wingdings" w:hint="default"/>
+      </w:rPr>
+    </w:lvl>
+    <w:lvl w:ilvl="6" w:tplc="04070001" w:tentative="1">
+      <w:start w:val="1"/>
+      <w:numFmt w:val="bullet"/>
+      <w:lvlText w:val=""/>
+      <w:lvlJc w:val="left"/>
+      <w:pPr>
+        <w:ind w:left="5040" w:hanging="360"/>
+      </w:pPr>
+      <w:rPr>
+        <w:rFonts w:ascii="Symbol" w:hAnsi="Symbol" w:hint="default"/>
+      </w:rPr>
+    </w:lvl>
+    <w:lvl w:ilvl="7" w:tplc="04070003" w:tentative="1">
+      <w:start w:val="1"/>
+      <w:numFmt w:val="bullet"/>
+      <w:lvlText w:val="o"/>
+      <w:lvlJc w:val="left"/>
+      <w:pPr>
+        <w:ind w:left="5760" w:hanging="360"/>
+      </w:pPr>
+      <w:rPr>
+        <w:rFonts w:ascii="Courier New" w:hAnsi="Courier New" w:cs="Courier New" w:hint="default"/>
+      </w:rPr>
+    </w:lvl>
+    <w:lvl w:ilvl="8" w:tplc="04070005" w:tentative="1">
+      <w:start w:val="1"/>
+      <w:numFmt w:val="bullet"/>
+      <w:lvlText w:val=""/>
+      <w:lvlJc w:val="left"/>
+      <w:pPr>
+        <w:ind w:left="6480" w:hanging="360"/>
+      </w:pPr>
+      <w:rPr>
+        <w:rFonts w:ascii="Wingdings" w:hAnsi="Wingdings" w:hint="default"/>
+      </w:rPr>
+    </w:lvl>
+  </w:abstractNum>
   <w:num w:numId="1">
-    <w:abstractNumId w:val="4"/>
+    <w:abstractNumId w:val="7"/>
   </w:num>
   <w:num w:numId="2">
     <w:abstractNumId w:val="2"/>
   </w:num>
   <w:num w:numId="3">
-    <w:abstractNumId w:val="5"/>
+    <w:abstractNumId w:val="8"/>
   </w:num>
   <w:num w:numId="4">
-    <w:abstractNumId w:val="3"/>
+    <w:abstractNumId w:val="5"/>
   </w:num>
   <w:num w:numId="5">
     <w:abstractNumId w:val="1"/>
   </w:num>
   <w:num w:numId="6">
     <w:abstractNumId w:val="0"/>
+  </w:num>
+  <w:num w:numId="7">
+    <w:abstractNumId w:val="4"/>
+  </w:num>
+  <w:num w:numId="8">
+    <w:abstractNumId w:val="9"/>
+  </w:num>
+  <w:num w:numId="9">
+    <w:abstractNumId w:val="6"/>
+  </w:num>
+  <w:num w:numId="10">
+    <w:abstractNumId w:val="3"/>
   </w:num>
 </w:numbering>
 </file>

</xml_diff>

<commit_message>
Quellen eingefügt und ersten Satz geschrieben
</commit_message>
<xml_diff>
--- a/Notes.docx
+++ b/Notes.docx
@@ -2327,10 +2327,7 @@
         </w:numPr>
       </w:pPr>
       <w:r>
-        <w:t>Monitoring-System</w:t>
-      </w:r>
-      <w:r>
-        <w:t xml:space="preserve"> sollte Aussagen/Schlüsse über Zuverlässigkeit eines Systems/Komponenten geben</w:t>
+        <w:t>Monitoring-System sollte Aussagen/Schlüsse über Zuverlässigkeit eines Systems/Komponenten geben</w:t>
       </w:r>
     </w:p>
     <w:p>
@@ -2354,10 +2351,7 @@
         </w:numPr>
       </w:pPr>
       <w:r>
-        <w:t>Monitoring-System</w:t>
-      </w:r>
-      <w:r>
-        <w:t xml:space="preserve"> sollte User-Interface zur Verfügung stellen, um das Auswerten zu vereinfachen</w:t>
+        <w:t>Monitoring-System sollte User-Interface zur Verfügung stellen, um das Auswerten zu vereinfachen</w:t>
       </w:r>
     </w:p>
     <w:p>
@@ -2369,10 +2363,7 @@
         </w:numPr>
       </w:pPr>
       <w:r>
-        <w:t>Monitoring-System</w:t>
-      </w:r>
-      <w:r>
-        <w:t xml:space="preserve"> soll unterstützen, um Ausfall zu vermeiden/vorzubeugen</w:t>
+        <w:t>Monitoring-System soll unterstützen, um Ausfall zu vermeiden/vorzubeugen</w:t>
       </w:r>
       <w:r>
         <w:t xml:space="preserve"> (idR große Datenmengen notwendig)</w:t>
@@ -2399,10 +2390,7 @@
         </w:numPr>
       </w:pPr>
       <w:r>
-        <w:t>Monitoring-System</w:t>
-      </w:r>
-      <w:r>
-        <w:t xml:space="preserve"> sammelt Daten</w:t>
+        <w:t>Monitoring-System sammelt Daten</w:t>
       </w:r>
       <w:r>
         <w:t>,</w:t>
@@ -2468,10 +2456,7 @@
         </w:numPr>
       </w:pPr>
       <w:r>
-        <w:t xml:space="preserve">5 Kategorien der Anforderungen an </w:t>
-      </w:r>
-      <w:r>
-        <w:t>Monitoring-System</w:t>
+        <w:t>5 Kategorien der Anforderungen an Monitoring-System</w:t>
       </w:r>
     </w:p>
     <w:p>
@@ -2715,10 +2700,7 @@
         </w:numPr>
       </w:pPr>
       <w:r>
-        <w:t>Monitoring-System</w:t>
-      </w:r>
-      <w:r>
-        <w:t xml:space="preserve"> sollte folgenden Systemkonfigurationen dokumentieren und bei Abweichungen alarmieren</w:t>
+        <w:t>Monitoring-System sollte folgenden Systemkonfigurationen dokumentieren und bei Abweichungen alarmieren</w:t>
       </w:r>
     </w:p>
     <w:p>
@@ -3199,13 +3181,7 @@
         </w:numPr>
       </w:pPr>
       <w:r>
-        <w:t xml:space="preserve">Mit </w:t>
-      </w:r>
-      <w:r>
-        <w:t>Monitoring-System</w:t>
-      </w:r>
-      <w:r>
-        <w:t xml:space="preserve"> kann Systemadministrator Fehler, Performance, Zugriffe und vieles mehr vergleichen und analysieren</w:t>
+        <w:t>Mit Monitoring-System kann Systemadministrator Fehler, Performance, Zugriffe und vieles mehr vergleichen und analysieren</w:t>
       </w:r>
     </w:p>
     <w:p>
@@ -3515,13 +3491,7 @@
         </w:numPr>
       </w:pPr>
       <w:r>
-        <w:t xml:space="preserve">Währenddessen kann </w:t>
-      </w:r>
-      <w:r>
-        <w:t>Monitoring-System</w:t>
-      </w:r>
-      <w:r>
-        <w:t xml:space="preserve"> Fehler vorrübergehend beheben </w:t>
+        <w:t xml:space="preserve">Währenddessen kann Monitoring-System Fehler vorrübergehend beheben </w:t>
       </w:r>
     </w:p>
     <w:p>
@@ -3635,15 +3605,9 @@
         <w:t>Verfügbarkeit und Stabilität der Systemumgebung erhöhen</w:t>
       </w:r>
     </w:p>
-    <w:p>
-      <w:pPr>
-        <w:pStyle w:val="Listenabsatz"/>
-        <w:numPr>
-          <w:ilvl w:val="0"/>
-          <w:numId w:val="10"/>
-        </w:numPr>
-      </w:pPr>
-    </w:p>
+    <w:p/>
+    <w:p/>
+    <w:p/>
     <w:sectPr>
       <w:footerReference w:type="default" r:id="rId8"/>
       <w:pgSz w:w="11906" w:h="16838"/>

</xml_diff>

<commit_message>
Zwischenstand Standards aus verschiedenen Sprachen fertig
</commit_message>
<xml_diff>
--- a/Notes.docx
+++ b/Notes.docx
@@ -6828,13 +6828,1183 @@
         <w:t>Tool zur fehlerprävention, kontrolle nach hacker angriffen oder einfache analyse</w:t>
       </w:r>
     </w:p>
-    <w:p>
-      <w:pPr>
-        <w:pStyle w:val="Listenabsatz"/>
-        <w:numPr>
-          <w:ilvl w:val="0"/>
-          <w:numId w:val="18"/>
-        </w:numPr>
+    <w:p/>
+    <w:p/>
+    <w:p>
+      <w:r>
+        <w:t>Quelle: docs-python</w:t>
+      </w:r>
+    </w:p>
+    <w:p>
+      <w:pPr>
+        <w:pStyle w:val="Listenabsatz"/>
+        <w:numPr>
+          <w:ilvl w:val="0"/>
+          <w:numId w:val="19"/>
+        </w:numPr>
+      </w:pPr>
+      <w:r>
+        <w:t xml:space="preserve">Modul enthält </w:t>
+      </w:r>
+    </w:p>
+    <w:p>
+      <w:pPr>
+        <w:pStyle w:val="Listenabsatz"/>
+        <w:numPr>
+          <w:ilvl w:val="1"/>
+          <w:numId w:val="19"/>
+        </w:numPr>
+      </w:pPr>
+      <w:r>
+        <w:t>Logger</w:t>
+      </w:r>
+      <w:r>
+        <w:t xml:space="preserve"> wird direkt im code verwendet</w:t>
+      </w:r>
+    </w:p>
+    <w:p>
+      <w:pPr>
+        <w:pStyle w:val="Listenabsatz"/>
+        <w:numPr>
+          <w:ilvl w:val="1"/>
+          <w:numId w:val="19"/>
+        </w:numPr>
+      </w:pPr>
+      <w:r>
+        <w:t>Handler</w:t>
+      </w:r>
+      <w:r>
+        <w:t xml:space="preserve"> sendet die logs ans ziel</w:t>
+      </w:r>
+    </w:p>
+    <w:p>
+      <w:pPr>
+        <w:pStyle w:val="Listenabsatz"/>
+        <w:numPr>
+          <w:ilvl w:val="1"/>
+          <w:numId w:val="19"/>
+        </w:numPr>
+      </w:pPr>
+      <w:r>
+        <w:t>Filter</w:t>
+      </w:r>
+      <w:r>
+        <w:t xml:space="preserve"> bietet möglichkeit ob eine Datensatz protokolliert werden soll</w:t>
+      </w:r>
+    </w:p>
+    <w:p>
+      <w:pPr>
+        <w:pStyle w:val="Listenabsatz"/>
+        <w:numPr>
+          <w:ilvl w:val="1"/>
+          <w:numId w:val="19"/>
+        </w:numPr>
+      </w:pPr>
+      <w:r>
+        <w:t>Formatter</w:t>
+      </w:r>
+      <w:r>
+        <w:t xml:space="preserve"> layout der logs</w:t>
+      </w:r>
+    </w:p>
+    <w:p>
+      <w:pPr>
+        <w:pStyle w:val="Listenabsatz"/>
+        <w:numPr>
+          <w:ilvl w:val="0"/>
+          <w:numId w:val="19"/>
+        </w:numPr>
+      </w:pPr>
+      <w:r>
+        <w:t>Logger niemals direkt initialisieren sonder mit getLogger</w:t>
+      </w:r>
+      <w:r>
+        <w:t>(__name__)</w:t>
+      </w:r>
+      <w:r>
+        <w:t xml:space="preserve"> den logger nutzen der bereits exisitiert, um auf der gleichen referenz zu arbeiten</w:t>
+      </w:r>
+    </w:p>
+    <w:p>
+      <w:pPr>
+        <w:pStyle w:val="Listenabsatz"/>
+        <w:numPr>
+          <w:ilvl w:val="0"/>
+          <w:numId w:val="19"/>
+        </w:numPr>
+      </w:pPr>
+      <w:r>
+        <w:t xml:space="preserve">Genutzt über import logging </w:t>
+      </w:r>
+    </w:p>
+    <w:p>
+      <w:pPr>
+        <w:pStyle w:val="Listenabsatz"/>
+        <w:numPr>
+          <w:ilvl w:val="0"/>
+          <w:numId w:val="19"/>
+        </w:numPr>
+      </w:pPr>
+      <w:r>
+        <w:t>Beim erstellen eines root logger ist das level warning</w:t>
+      </w:r>
+    </w:p>
+    <w:p>
+      <w:pPr>
+        <w:pStyle w:val="Listenabsatz"/>
+        <w:numPr>
+          <w:ilvl w:val="0"/>
+          <w:numId w:val="19"/>
+        </w:numPr>
+      </w:pPr>
+      <w:r>
+        <w:t xml:space="preserve">Logger methoden </w:t>
+      </w:r>
+    </w:p>
+    <w:p>
+      <w:pPr>
+        <w:pStyle w:val="Listenabsatz"/>
+        <w:numPr>
+          <w:ilvl w:val="1"/>
+          <w:numId w:val="19"/>
+        </w:numPr>
+      </w:pPr>
+      <w:r>
+        <w:t>Debug(mg, args, kwargs)</w:t>
+      </w:r>
+    </w:p>
+    <w:p>
+      <w:pPr>
+        <w:pStyle w:val="Listenabsatz"/>
+        <w:numPr>
+          <w:ilvl w:val="2"/>
+          <w:numId w:val="19"/>
+        </w:numPr>
+      </w:pPr>
+      <w:r>
+        <w:t>Protokolliert nachricht mit level debug</w:t>
+      </w:r>
+    </w:p>
+    <w:p>
+      <w:pPr>
+        <w:pStyle w:val="Listenabsatz"/>
+        <w:numPr>
+          <w:ilvl w:val="2"/>
+          <w:numId w:val="19"/>
+        </w:numPr>
+      </w:pPr>
+      <w:r>
+        <w:t>Msg: nachrichtenformatzeichenfolge</w:t>
+      </w:r>
+    </w:p>
+    <w:p>
+      <w:pPr>
+        <w:pStyle w:val="Listenabsatz"/>
+        <w:numPr>
+          <w:ilvl w:val="2"/>
+          <w:numId w:val="19"/>
+        </w:numPr>
+      </w:pPr>
+      <w:r>
+        <w:t>Args: Argument die in msg eingefügt werden</w:t>
+      </w:r>
+    </w:p>
+    <w:p>
+      <w:pPr>
+        <w:pStyle w:val="Listenabsatz"/>
+        <w:numPr>
+          <w:ilvl w:val="2"/>
+          <w:numId w:val="19"/>
+        </w:numPr>
+      </w:pPr>
+      <w:r>
+        <w:lastRenderedPageBreak/>
+        <w:t xml:space="preserve">Kwargs </w:t>
+      </w:r>
+      <w:r>
+        <w:t xml:space="preserve">kann eines der vier Schlagwörter sein: </w:t>
+      </w:r>
+      <w:r>
+        <w:tab/>
+      </w:r>
+      <w:r>
+        <w:t>exc_info, stack_info, stacklevel oder extra</w:t>
+      </w:r>
+    </w:p>
+    <w:p>
+      <w:pPr>
+        <w:pStyle w:val="Listenabsatz"/>
+        <w:numPr>
+          <w:ilvl w:val="3"/>
+          <w:numId w:val="19"/>
+        </w:numPr>
+      </w:pPr>
+      <w:r>
+        <w:t xml:space="preserve">Exc_info: falls nicht false werden exception infos zu logs hinzugefügt </w:t>
+      </w:r>
+    </w:p>
+    <w:p>
+      <w:pPr>
+        <w:pStyle w:val="Listenabsatz"/>
+        <w:numPr>
+          <w:ilvl w:val="3"/>
+          <w:numId w:val="19"/>
+        </w:numPr>
+      </w:pPr>
+      <w:r>
+        <w:t>Stack_info: default false, falls true wird stack an log angefügt</w:t>
+      </w:r>
+    </w:p>
+    <w:p>
+      <w:pPr>
+        <w:pStyle w:val="Listenabsatz"/>
+        <w:numPr>
+          <w:ilvl w:val="3"/>
+          <w:numId w:val="19"/>
+        </w:numPr>
+      </w:pPr>
+      <w:r>
+        <w:t>Stacklevel: default 1, falls größer werden dementsprechend viele stack frames übersprungen</w:t>
+      </w:r>
+    </w:p>
+    <w:p>
+      <w:pPr>
+        <w:pStyle w:val="Listenabsatz"/>
+        <w:numPr>
+          <w:ilvl w:val="3"/>
+          <w:numId w:val="19"/>
+        </w:numPr>
+      </w:pPr>
+      <w:r>
+        <w:t xml:space="preserve">Extra: </w:t>
+      </w:r>
+      <w:r>
+        <w:t>bspw ein Wörterbuch</w:t>
+      </w:r>
+    </w:p>
+    <w:p>
+      <w:pPr>
+        <w:pStyle w:val="Listenabsatz"/>
+        <w:numPr>
+          <w:ilvl w:val="1"/>
+          <w:numId w:val="19"/>
+        </w:numPr>
+      </w:pPr>
+      <w:r>
+        <w:t>Bsp:</w:t>
+      </w:r>
+    </w:p>
+    <w:p>
+      <w:pPr>
+        <w:pStyle w:val="HTMLVorformatiert"/>
+        <w:pBdr>
+          <w:top w:val="single" w:sz="6" w:space="4" w:color="AACC99"/>
+          <w:left w:val="single" w:sz="6" w:space="4" w:color="AACC99"/>
+          <w:bottom w:val="single" w:sz="6" w:space="4" w:color="AACC99"/>
+          <w:right w:val="single" w:sz="6" w:space="4" w:color="AACC99"/>
+        </w:pBdr>
+        <w:shd w:val="clear" w:color="auto" w:fill="EEFFCC"/>
+        <w:spacing w:line="243" w:lineRule="atLeast"/>
+        <w:rPr>
+          <w:color w:val="333333"/>
+          <w:lang w:val="en-US"/>
+        </w:rPr>
+      </w:pPr>
+      <w:r>
+        <w:rPr>
+          <w:color w:val="333333"/>
+          <w:lang w:val="en-US"/>
+        </w:rPr>
+        <w:t xml:space="preserve">FORMAT </w:t>
+      </w:r>
+      <w:r>
+        <w:rPr>
+          <w:color w:val="666666"/>
+          <w:lang w:val="en-US"/>
+        </w:rPr>
+        <w:t>=</w:t>
+      </w:r>
+      <w:r>
+        <w:rPr>
+          <w:color w:val="333333"/>
+          <w:lang w:val="en-US"/>
+        </w:rPr>
+        <w:t xml:space="preserve"> </w:t>
+      </w:r>
+      <w:r>
+        <w:rPr>
+          <w:color w:val="BA2121"/>
+          <w:lang w:val="en-US"/>
+        </w:rPr>
+        <w:t>'</w:t>
+      </w:r>
+      <w:r>
+        <w:rPr>
+          <w:b/>
+          <w:bCs/>
+          <w:color w:val="A45A77"/>
+          <w:lang w:val="en-US"/>
+        </w:rPr>
+        <w:t>%(asctime)s</w:t>
+      </w:r>
+      <w:r>
+        <w:rPr>
+          <w:color w:val="BA2121"/>
+          <w:lang w:val="en-US"/>
+        </w:rPr>
+        <w:t xml:space="preserve"> </w:t>
+      </w:r>
+      <w:r>
+        <w:rPr>
+          <w:b/>
+          <w:bCs/>
+          <w:color w:val="A45A77"/>
+          <w:lang w:val="en-US"/>
+        </w:rPr>
+        <w:t>%(clientip)-15s</w:t>
+      </w:r>
+      <w:r>
+        <w:rPr>
+          <w:color w:val="BA2121"/>
+          <w:lang w:val="en-US"/>
+        </w:rPr>
+        <w:t xml:space="preserve"> </w:t>
+      </w:r>
+      <w:r>
+        <w:rPr>
+          <w:b/>
+          <w:bCs/>
+          <w:color w:val="A45A77"/>
+          <w:lang w:val="en-US"/>
+        </w:rPr>
+        <w:t>%(user)-8s</w:t>
+      </w:r>
+      <w:r>
+        <w:rPr>
+          <w:color w:val="BA2121"/>
+          <w:lang w:val="en-US"/>
+        </w:rPr>
+        <w:t xml:space="preserve"> </w:t>
+      </w:r>
+      <w:r>
+        <w:rPr>
+          <w:b/>
+          <w:bCs/>
+          <w:color w:val="A45A77"/>
+          <w:lang w:val="en-US"/>
+        </w:rPr>
+        <w:t>%(message)s</w:t>
+      </w:r>
+      <w:r>
+        <w:rPr>
+          <w:color w:val="BA2121"/>
+          <w:lang w:val="en-US"/>
+        </w:rPr>
+        <w:t>'</w:t>
+      </w:r>
+    </w:p>
+    <w:p>
+      <w:pPr>
+        <w:pBdr>
+          <w:top w:val="single" w:sz="6" w:space="4" w:color="AACC99"/>
+          <w:left w:val="single" w:sz="6" w:space="4" w:color="AACC99"/>
+          <w:bottom w:val="single" w:sz="6" w:space="4" w:color="AACC99"/>
+          <w:right w:val="single" w:sz="6" w:space="4" w:color="AACC99"/>
+        </w:pBdr>
+        <w:shd w:val="clear" w:color="auto" w:fill="EEFFCC"/>
+        <w:tabs>
+          <w:tab w:val="left" w:pos="916"/>
+          <w:tab w:val="left" w:pos="1832"/>
+          <w:tab w:val="left" w:pos="2748"/>
+          <w:tab w:val="left" w:pos="3664"/>
+          <w:tab w:val="left" w:pos="4580"/>
+          <w:tab w:val="left" w:pos="5496"/>
+          <w:tab w:val="left" w:pos="6412"/>
+          <w:tab w:val="left" w:pos="7328"/>
+          <w:tab w:val="left" w:pos="8244"/>
+          <w:tab w:val="left" w:pos="9160"/>
+          <w:tab w:val="left" w:pos="10076"/>
+          <w:tab w:val="left" w:pos="10992"/>
+          <w:tab w:val="left" w:pos="11908"/>
+          <w:tab w:val="left" w:pos="12824"/>
+          <w:tab w:val="left" w:pos="13740"/>
+          <w:tab w:val="left" w:pos="14656"/>
+        </w:tabs>
+        <w:spacing w:after="0" w:line="243" w:lineRule="atLeast"/>
+        <w:rPr>
+          <w:rFonts w:ascii="Courier New" w:eastAsia="Times New Roman" w:hAnsi="Courier New" w:cs="Courier New"/>
+          <w:color w:val="333333"/>
+          <w:sz w:val="20"/>
+          <w:szCs w:val="20"/>
+          <w:lang w:val="en-US" w:eastAsia="de-DE"/>
+        </w:rPr>
+      </w:pPr>
+      <w:r>
+        <w:rPr>
+          <w:rFonts w:ascii="Courier New" w:eastAsia="Times New Roman" w:hAnsi="Courier New" w:cs="Courier New"/>
+          <w:color w:val="333333"/>
+          <w:sz w:val="20"/>
+          <w:szCs w:val="20"/>
+          <w:lang w:val="en-US" w:eastAsia="de-DE"/>
+        </w:rPr>
+        <w:t>logging</w:t>
+      </w:r>
+      <w:r>
+        <w:rPr>
+          <w:rFonts w:ascii="Courier New" w:eastAsia="Times New Roman" w:hAnsi="Courier New" w:cs="Courier New"/>
+          <w:color w:val="666666"/>
+          <w:sz w:val="20"/>
+          <w:szCs w:val="20"/>
+          <w:lang w:val="en-US" w:eastAsia="de-DE"/>
+        </w:rPr>
+        <w:t>.</w:t>
+      </w:r>
+      <w:r>
+        <w:rPr>
+          <w:rFonts w:ascii="Courier New" w:eastAsia="Times New Roman" w:hAnsi="Courier New" w:cs="Courier New"/>
+          <w:color w:val="333333"/>
+          <w:sz w:val="20"/>
+          <w:szCs w:val="20"/>
+          <w:lang w:val="en-US" w:eastAsia="de-DE"/>
+        </w:rPr>
+        <w:t>basicConfig(</w:t>
+      </w:r>
+      <w:r>
+        <w:rPr>
+          <w:rFonts w:ascii="Courier New" w:eastAsia="Times New Roman" w:hAnsi="Courier New" w:cs="Courier New"/>
+          <w:color w:val="008000"/>
+          <w:sz w:val="20"/>
+          <w:szCs w:val="20"/>
+          <w:lang w:val="en-US" w:eastAsia="de-DE"/>
+        </w:rPr>
+        <w:t>format</w:t>
+      </w:r>
+      <w:r>
+        <w:rPr>
+          <w:rFonts w:ascii="Courier New" w:eastAsia="Times New Roman" w:hAnsi="Courier New" w:cs="Courier New"/>
+          <w:color w:val="666666"/>
+          <w:sz w:val="20"/>
+          <w:szCs w:val="20"/>
+          <w:lang w:val="en-US" w:eastAsia="de-DE"/>
+        </w:rPr>
+        <w:t>=</w:t>
+      </w:r>
+      <w:r>
+        <w:rPr>
+          <w:rFonts w:ascii="Courier New" w:eastAsia="Times New Roman" w:hAnsi="Courier New" w:cs="Courier New"/>
+          <w:color w:val="333333"/>
+          <w:sz w:val="20"/>
+          <w:szCs w:val="20"/>
+          <w:lang w:val="en-US" w:eastAsia="de-DE"/>
+        </w:rPr>
+        <w:t>FORMAT)</w:t>
+      </w:r>
+    </w:p>
+    <w:p>
+      <w:pPr>
+        <w:pBdr>
+          <w:top w:val="single" w:sz="6" w:space="4" w:color="AACC99"/>
+          <w:left w:val="single" w:sz="6" w:space="4" w:color="AACC99"/>
+          <w:bottom w:val="single" w:sz="6" w:space="4" w:color="AACC99"/>
+          <w:right w:val="single" w:sz="6" w:space="4" w:color="AACC99"/>
+        </w:pBdr>
+        <w:shd w:val="clear" w:color="auto" w:fill="EEFFCC"/>
+        <w:tabs>
+          <w:tab w:val="left" w:pos="916"/>
+          <w:tab w:val="left" w:pos="1832"/>
+          <w:tab w:val="left" w:pos="2748"/>
+          <w:tab w:val="left" w:pos="3664"/>
+          <w:tab w:val="left" w:pos="4580"/>
+          <w:tab w:val="left" w:pos="5496"/>
+          <w:tab w:val="left" w:pos="6412"/>
+          <w:tab w:val="left" w:pos="7328"/>
+          <w:tab w:val="left" w:pos="8244"/>
+          <w:tab w:val="left" w:pos="9160"/>
+          <w:tab w:val="left" w:pos="10076"/>
+          <w:tab w:val="left" w:pos="10992"/>
+          <w:tab w:val="left" w:pos="11908"/>
+          <w:tab w:val="left" w:pos="12824"/>
+          <w:tab w:val="left" w:pos="13740"/>
+          <w:tab w:val="left" w:pos="14656"/>
+        </w:tabs>
+        <w:spacing w:after="0" w:line="243" w:lineRule="atLeast"/>
+        <w:rPr>
+          <w:rFonts w:ascii="Courier New" w:eastAsia="Times New Roman" w:hAnsi="Courier New" w:cs="Courier New"/>
+          <w:color w:val="333333"/>
+          <w:sz w:val="20"/>
+          <w:szCs w:val="20"/>
+          <w:lang w:val="en-US" w:eastAsia="de-DE"/>
+        </w:rPr>
+      </w:pPr>
+      <w:r>
+        <w:rPr>
+          <w:rFonts w:ascii="Courier New" w:eastAsia="Times New Roman" w:hAnsi="Courier New" w:cs="Courier New"/>
+          <w:color w:val="333333"/>
+          <w:sz w:val="20"/>
+          <w:szCs w:val="20"/>
+          <w:lang w:val="en-US" w:eastAsia="de-DE"/>
+        </w:rPr>
+        <w:t xml:space="preserve">d </w:t>
+      </w:r>
+      <w:r>
+        <w:rPr>
+          <w:rFonts w:ascii="Courier New" w:eastAsia="Times New Roman" w:hAnsi="Courier New" w:cs="Courier New"/>
+          <w:color w:val="666666"/>
+          <w:sz w:val="20"/>
+          <w:szCs w:val="20"/>
+          <w:lang w:val="en-US" w:eastAsia="de-DE"/>
+        </w:rPr>
+        <w:t>=</w:t>
+      </w:r>
+      <w:r>
+        <w:rPr>
+          <w:rFonts w:ascii="Courier New" w:eastAsia="Times New Roman" w:hAnsi="Courier New" w:cs="Courier New"/>
+          <w:color w:val="333333"/>
+          <w:sz w:val="20"/>
+          <w:szCs w:val="20"/>
+          <w:lang w:val="en-US" w:eastAsia="de-DE"/>
+        </w:rPr>
+        <w:t xml:space="preserve"> {</w:t>
+      </w:r>
+      <w:r>
+        <w:rPr>
+          <w:rFonts w:ascii="Courier New" w:eastAsia="Times New Roman" w:hAnsi="Courier New" w:cs="Courier New"/>
+          <w:color w:val="BA2121"/>
+          <w:sz w:val="20"/>
+          <w:szCs w:val="20"/>
+          <w:lang w:val="en-US" w:eastAsia="de-DE"/>
+        </w:rPr>
+        <w:t>'clientip'</w:t>
+      </w:r>
+      <w:r>
+        <w:rPr>
+          <w:rFonts w:ascii="Courier New" w:eastAsia="Times New Roman" w:hAnsi="Courier New" w:cs="Courier New"/>
+          <w:color w:val="333333"/>
+          <w:sz w:val="20"/>
+          <w:szCs w:val="20"/>
+          <w:lang w:val="en-US" w:eastAsia="de-DE"/>
+        </w:rPr>
+        <w:t xml:space="preserve">: </w:t>
+      </w:r>
+      <w:r>
+        <w:rPr>
+          <w:rFonts w:ascii="Courier New" w:eastAsia="Times New Roman" w:hAnsi="Courier New" w:cs="Courier New"/>
+          <w:color w:val="BA2121"/>
+          <w:sz w:val="20"/>
+          <w:szCs w:val="20"/>
+          <w:lang w:val="en-US" w:eastAsia="de-DE"/>
+        </w:rPr>
+        <w:t>'192.168.0.1'</w:t>
+      </w:r>
+      <w:r>
+        <w:rPr>
+          <w:rFonts w:ascii="Courier New" w:eastAsia="Times New Roman" w:hAnsi="Courier New" w:cs="Courier New"/>
+          <w:color w:val="333333"/>
+          <w:sz w:val="20"/>
+          <w:szCs w:val="20"/>
+          <w:lang w:val="en-US" w:eastAsia="de-DE"/>
+        </w:rPr>
+        <w:t xml:space="preserve">, </w:t>
+      </w:r>
+      <w:r>
+        <w:rPr>
+          <w:rFonts w:ascii="Courier New" w:eastAsia="Times New Roman" w:hAnsi="Courier New" w:cs="Courier New"/>
+          <w:color w:val="BA2121"/>
+          <w:sz w:val="20"/>
+          <w:szCs w:val="20"/>
+          <w:lang w:val="en-US" w:eastAsia="de-DE"/>
+        </w:rPr>
+        <w:t>'user'</w:t>
+      </w:r>
+      <w:r>
+        <w:rPr>
+          <w:rFonts w:ascii="Courier New" w:eastAsia="Times New Roman" w:hAnsi="Courier New" w:cs="Courier New"/>
+          <w:color w:val="333333"/>
+          <w:sz w:val="20"/>
+          <w:szCs w:val="20"/>
+          <w:lang w:val="en-US" w:eastAsia="de-DE"/>
+        </w:rPr>
+        <w:t xml:space="preserve">: </w:t>
+      </w:r>
+      <w:r>
+        <w:rPr>
+          <w:rFonts w:ascii="Courier New" w:eastAsia="Times New Roman" w:hAnsi="Courier New" w:cs="Courier New"/>
+          <w:color w:val="BA2121"/>
+          <w:sz w:val="20"/>
+          <w:szCs w:val="20"/>
+          <w:lang w:val="en-US" w:eastAsia="de-DE"/>
+        </w:rPr>
+        <w:t>'fbloggs'</w:t>
+      </w:r>
+      <w:r>
+        <w:rPr>
+          <w:rFonts w:ascii="Courier New" w:eastAsia="Times New Roman" w:hAnsi="Courier New" w:cs="Courier New"/>
+          <w:color w:val="333333"/>
+          <w:sz w:val="20"/>
+          <w:szCs w:val="20"/>
+          <w:lang w:val="en-US" w:eastAsia="de-DE"/>
+        </w:rPr>
+        <w:t>}</w:t>
+      </w:r>
+    </w:p>
+    <w:p>
+      <w:pPr>
+        <w:pBdr>
+          <w:top w:val="single" w:sz="6" w:space="4" w:color="AACC99"/>
+          <w:left w:val="single" w:sz="6" w:space="4" w:color="AACC99"/>
+          <w:bottom w:val="single" w:sz="6" w:space="4" w:color="AACC99"/>
+          <w:right w:val="single" w:sz="6" w:space="4" w:color="AACC99"/>
+        </w:pBdr>
+        <w:shd w:val="clear" w:color="auto" w:fill="EEFFCC"/>
+        <w:tabs>
+          <w:tab w:val="left" w:pos="916"/>
+          <w:tab w:val="left" w:pos="1832"/>
+          <w:tab w:val="left" w:pos="2748"/>
+          <w:tab w:val="left" w:pos="3664"/>
+          <w:tab w:val="left" w:pos="4580"/>
+          <w:tab w:val="left" w:pos="5496"/>
+          <w:tab w:val="left" w:pos="6412"/>
+          <w:tab w:val="left" w:pos="7328"/>
+          <w:tab w:val="left" w:pos="8244"/>
+          <w:tab w:val="left" w:pos="9160"/>
+          <w:tab w:val="left" w:pos="10076"/>
+          <w:tab w:val="left" w:pos="10992"/>
+          <w:tab w:val="left" w:pos="11908"/>
+          <w:tab w:val="left" w:pos="12824"/>
+          <w:tab w:val="left" w:pos="13740"/>
+          <w:tab w:val="left" w:pos="14656"/>
+        </w:tabs>
+        <w:spacing w:after="0" w:line="243" w:lineRule="atLeast"/>
+        <w:rPr>
+          <w:rFonts w:ascii="Courier New" w:eastAsia="Times New Roman" w:hAnsi="Courier New" w:cs="Courier New"/>
+          <w:color w:val="333333"/>
+          <w:sz w:val="20"/>
+          <w:szCs w:val="20"/>
+          <w:lang w:val="en-US" w:eastAsia="de-DE"/>
+        </w:rPr>
+      </w:pPr>
+      <w:r>
+        <w:rPr>
+          <w:rFonts w:ascii="Courier New" w:eastAsia="Times New Roman" w:hAnsi="Courier New" w:cs="Courier New"/>
+          <w:color w:val="333333"/>
+          <w:sz w:val="20"/>
+          <w:szCs w:val="20"/>
+          <w:lang w:val="en-US" w:eastAsia="de-DE"/>
+        </w:rPr>
+        <w:t xml:space="preserve">logger </w:t>
+      </w:r>
+      <w:r>
+        <w:rPr>
+          <w:rFonts w:ascii="Courier New" w:eastAsia="Times New Roman" w:hAnsi="Courier New" w:cs="Courier New"/>
+          <w:color w:val="666666"/>
+          <w:sz w:val="20"/>
+          <w:szCs w:val="20"/>
+          <w:lang w:val="en-US" w:eastAsia="de-DE"/>
+        </w:rPr>
+        <w:t>=</w:t>
+      </w:r>
+      <w:r>
+        <w:rPr>
+          <w:rFonts w:ascii="Courier New" w:eastAsia="Times New Roman" w:hAnsi="Courier New" w:cs="Courier New"/>
+          <w:color w:val="333333"/>
+          <w:sz w:val="20"/>
+          <w:szCs w:val="20"/>
+          <w:lang w:val="en-US" w:eastAsia="de-DE"/>
+        </w:rPr>
+        <w:t xml:space="preserve"> logging</w:t>
+      </w:r>
+      <w:r>
+        <w:rPr>
+          <w:rFonts w:ascii="Courier New" w:eastAsia="Times New Roman" w:hAnsi="Courier New" w:cs="Courier New"/>
+          <w:color w:val="666666"/>
+          <w:sz w:val="20"/>
+          <w:szCs w:val="20"/>
+          <w:lang w:val="en-US" w:eastAsia="de-DE"/>
+        </w:rPr>
+        <w:t>.</w:t>
+      </w:r>
+      <w:r>
+        <w:rPr>
+          <w:rFonts w:ascii="Courier New" w:eastAsia="Times New Roman" w:hAnsi="Courier New" w:cs="Courier New"/>
+          <w:color w:val="333333"/>
+          <w:sz w:val="20"/>
+          <w:szCs w:val="20"/>
+          <w:lang w:val="en-US" w:eastAsia="de-DE"/>
+        </w:rPr>
+        <w:t>getLogger(</w:t>
+      </w:r>
+      <w:r>
+        <w:rPr>
+          <w:rFonts w:ascii="Courier New" w:eastAsia="Times New Roman" w:hAnsi="Courier New" w:cs="Courier New"/>
+          <w:color w:val="BA2121"/>
+          <w:sz w:val="20"/>
+          <w:szCs w:val="20"/>
+          <w:lang w:val="en-US" w:eastAsia="de-DE"/>
+        </w:rPr>
+        <w:t>'tcpserver'</w:t>
+      </w:r>
+      <w:r>
+        <w:rPr>
+          <w:rFonts w:ascii="Courier New" w:eastAsia="Times New Roman" w:hAnsi="Courier New" w:cs="Courier New"/>
+          <w:color w:val="333333"/>
+          <w:sz w:val="20"/>
+          <w:szCs w:val="20"/>
+          <w:lang w:val="en-US" w:eastAsia="de-DE"/>
+        </w:rPr>
+        <w:t>)</w:t>
+      </w:r>
+    </w:p>
+    <w:p>
+      <w:pPr>
+        <w:pBdr>
+          <w:top w:val="single" w:sz="6" w:space="4" w:color="AACC99"/>
+          <w:left w:val="single" w:sz="6" w:space="4" w:color="AACC99"/>
+          <w:bottom w:val="single" w:sz="6" w:space="4" w:color="AACC99"/>
+          <w:right w:val="single" w:sz="6" w:space="4" w:color="AACC99"/>
+        </w:pBdr>
+        <w:shd w:val="clear" w:color="auto" w:fill="EEFFCC"/>
+        <w:tabs>
+          <w:tab w:val="left" w:pos="916"/>
+          <w:tab w:val="left" w:pos="1832"/>
+          <w:tab w:val="left" w:pos="2748"/>
+          <w:tab w:val="left" w:pos="3664"/>
+          <w:tab w:val="left" w:pos="4580"/>
+          <w:tab w:val="left" w:pos="5496"/>
+          <w:tab w:val="left" w:pos="6412"/>
+          <w:tab w:val="left" w:pos="7328"/>
+          <w:tab w:val="left" w:pos="8244"/>
+          <w:tab w:val="left" w:pos="9160"/>
+          <w:tab w:val="left" w:pos="10076"/>
+          <w:tab w:val="left" w:pos="10992"/>
+          <w:tab w:val="left" w:pos="11908"/>
+          <w:tab w:val="left" w:pos="12824"/>
+          <w:tab w:val="left" w:pos="13740"/>
+          <w:tab w:val="left" w:pos="14656"/>
+        </w:tabs>
+        <w:spacing w:after="0" w:line="243" w:lineRule="atLeast"/>
+        <w:rPr>
+          <w:rFonts w:ascii="Courier New" w:eastAsia="Times New Roman" w:hAnsi="Courier New" w:cs="Courier New"/>
+          <w:color w:val="333333"/>
+          <w:sz w:val="20"/>
+          <w:szCs w:val="20"/>
+          <w:lang w:val="en-US" w:eastAsia="de-DE"/>
+        </w:rPr>
+      </w:pPr>
+      <w:r>
+        <w:rPr>
+          <w:rFonts w:ascii="Courier New" w:eastAsia="Times New Roman" w:hAnsi="Courier New" w:cs="Courier New"/>
+          <w:color w:val="333333"/>
+          <w:sz w:val="20"/>
+          <w:szCs w:val="20"/>
+          <w:lang w:val="en-US" w:eastAsia="de-DE"/>
+        </w:rPr>
+        <w:t>logger</w:t>
+      </w:r>
+      <w:r>
+        <w:rPr>
+          <w:rFonts w:ascii="Courier New" w:eastAsia="Times New Roman" w:hAnsi="Courier New" w:cs="Courier New"/>
+          <w:color w:val="666666"/>
+          <w:sz w:val="20"/>
+          <w:szCs w:val="20"/>
+          <w:lang w:val="en-US" w:eastAsia="de-DE"/>
+        </w:rPr>
+        <w:t>.</w:t>
+      </w:r>
+      <w:r>
+        <w:rPr>
+          <w:rFonts w:ascii="Courier New" w:eastAsia="Times New Roman" w:hAnsi="Courier New" w:cs="Courier New"/>
+          <w:color w:val="333333"/>
+          <w:sz w:val="20"/>
+          <w:szCs w:val="20"/>
+          <w:lang w:val="en-US" w:eastAsia="de-DE"/>
+        </w:rPr>
+        <w:t>warning(</w:t>
+      </w:r>
+      <w:r>
+        <w:rPr>
+          <w:rFonts w:ascii="Courier New" w:eastAsia="Times New Roman" w:hAnsi="Courier New" w:cs="Courier New"/>
+          <w:color w:val="BA2121"/>
+          <w:sz w:val="20"/>
+          <w:szCs w:val="20"/>
+          <w:lang w:val="en-US" w:eastAsia="de-DE"/>
+        </w:rPr>
+        <w:t xml:space="preserve">'Protocol problem: </w:t>
+      </w:r>
+      <w:r>
+        <w:rPr>
+          <w:rFonts w:ascii="Courier New" w:eastAsia="Times New Roman" w:hAnsi="Courier New" w:cs="Courier New"/>
+          <w:b/>
+          <w:bCs/>
+          <w:color w:val="A45A77"/>
+          <w:sz w:val="20"/>
+          <w:szCs w:val="20"/>
+          <w:lang w:val="en-US" w:eastAsia="de-DE"/>
+        </w:rPr>
+        <w:t>%s</w:t>
+      </w:r>
+      <w:r>
+        <w:rPr>
+          <w:rFonts w:ascii="Courier New" w:eastAsia="Times New Roman" w:hAnsi="Courier New" w:cs="Courier New"/>
+          <w:color w:val="BA2121"/>
+          <w:sz w:val="20"/>
+          <w:szCs w:val="20"/>
+          <w:lang w:val="en-US" w:eastAsia="de-DE"/>
+        </w:rPr>
+        <w:t>'</w:t>
+      </w:r>
+      <w:r>
+        <w:rPr>
+          <w:rFonts w:ascii="Courier New" w:eastAsia="Times New Roman" w:hAnsi="Courier New" w:cs="Courier New"/>
+          <w:color w:val="333333"/>
+          <w:sz w:val="20"/>
+          <w:szCs w:val="20"/>
+          <w:lang w:val="en-US" w:eastAsia="de-DE"/>
+        </w:rPr>
+        <w:t xml:space="preserve">, </w:t>
+      </w:r>
+      <w:r>
+        <w:rPr>
+          <w:rFonts w:ascii="Courier New" w:eastAsia="Times New Roman" w:hAnsi="Courier New" w:cs="Courier New"/>
+          <w:color w:val="BA2121"/>
+          <w:sz w:val="20"/>
+          <w:szCs w:val="20"/>
+          <w:lang w:val="en-US" w:eastAsia="de-DE"/>
+        </w:rPr>
+        <w:t>'connection reset'</w:t>
+      </w:r>
+      <w:r>
+        <w:rPr>
+          <w:rFonts w:ascii="Courier New" w:eastAsia="Times New Roman" w:hAnsi="Courier New" w:cs="Courier New"/>
+          <w:color w:val="333333"/>
+          <w:sz w:val="20"/>
+          <w:szCs w:val="20"/>
+          <w:lang w:val="en-US" w:eastAsia="de-DE"/>
+        </w:rPr>
+        <w:t>, extra</w:t>
+      </w:r>
+      <w:r>
+        <w:rPr>
+          <w:rFonts w:ascii="Courier New" w:eastAsia="Times New Roman" w:hAnsi="Courier New" w:cs="Courier New"/>
+          <w:color w:val="666666"/>
+          <w:sz w:val="20"/>
+          <w:szCs w:val="20"/>
+          <w:lang w:val="en-US" w:eastAsia="de-DE"/>
+        </w:rPr>
+        <w:t>=</w:t>
+      </w:r>
+      <w:r>
+        <w:rPr>
+          <w:rFonts w:ascii="Courier New" w:eastAsia="Times New Roman" w:hAnsi="Courier New" w:cs="Courier New"/>
+          <w:color w:val="333333"/>
+          <w:sz w:val="20"/>
+          <w:szCs w:val="20"/>
+          <w:lang w:val="en-US" w:eastAsia="de-DE"/>
+        </w:rPr>
+        <w:t>d)</w:t>
+      </w:r>
+    </w:p>
+    <w:p>
+      <w:pPr>
+        <w:pStyle w:val="Listenabsatz"/>
+        <w:numPr>
+          <w:ilvl w:val="1"/>
+          <w:numId w:val="19"/>
+        </w:numPr>
+        <w:rPr>
+          <w:lang w:val="en-US"/>
+        </w:rPr>
+      </w:pPr>
+      <w:r>
+        <w:rPr>
+          <w:lang w:val="en-US"/>
+        </w:rPr>
+        <w:t>Ausgabe:</w:t>
+      </w:r>
+    </w:p>
+    <w:p>
+      <w:pPr>
+        <w:pStyle w:val="HTMLVorformatiert"/>
+        <w:pBdr>
+          <w:top w:val="single" w:sz="6" w:space="4" w:color="AACC99"/>
+          <w:left w:val="single" w:sz="6" w:space="4" w:color="AACC99"/>
+          <w:bottom w:val="single" w:sz="6" w:space="4" w:color="AACC99"/>
+          <w:right w:val="single" w:sz="6" w:space="4" w:color="AACC99"/>
+        </w:pBdr>
+        <w:shd w:val="clear" w:color="auto" w:fill="EEFFCC"/>
+        <w:spacing w:line="243" w:lineRule="atLeast"/>
+        <w:rPr>
+          <w:color w:val="333333"/>
+        </w:rPr>
+      </w:pPr>
+      <w:r>
+        <w:rPr>
+          <w:color w:val="333333"/>
+        </w:rPr>
+        <w:t>2006-02-08 22:20:02,165 192.168.0.1 fbloggs  Protocol problem: connection reset</w:t>
+      </w:r>
+    </w:p>
+    <w:p>
+      <w:pPr>
+        <w:pStyle w:val="Listenabsatz"/>
+        <w:numPr>
+          <w:ilvl w:val="1"/>
+          <w:numId w:val="19"/>
+        </w:numPr>
+        <w:rPr>
+          <w:lang w:val="en-US"/>
+        </w:rPr>
+      </w:pPr>
+      <w:r>
+        <w:rPr>
+          <w:lang w:val="en-US"/>
+        </w:rPr>
+        <w:t>Info(msg, args, kwargs)</w:t>
+      </w:r>
+    </w:p>
+    <w:p>
+      <w:pPr>
+        <w:pStyle w:val="Listenabsatz"/>
+        <w:numPr>
+          <w:ilvl w:val="1"/>
+          <w:numId w:val="19"/>
+        </w:numPr>
+        <w:rPr>
+          <w:lang w:val="en-US"/>
+        </w:rPr>
+      </w:pPr>
+      <w:r>
+        <w:rPr>
+          <w:lang w:val="en-US"/>
+        </w:rPr>
+        <w:t>Warning(msg, args, kwargs)</w:t>
+      </w:r>
+    </w:p>
+    <w:p>
+      <w:pPr>
+        <w:pStyle w:val="Listenabsatz"/>
+        <w:numPr>
+          <w:ilvl w:val="1"/>
+          <w:numId w:val="19"/>
+        </w:numPr>
+        <w:rPr>
+          <w:lang w:val="en-US"/>
+        </w:rPr>
+      </w:pPr>
+      <w:r>
+        <w:rPr>
+          <w:lang w:val="en-US"/>
+        </w:rPr>
+        <w:t>Error(msg, args, kwargs)</w:t>
+      </w:r>
+    </w:p>
+    <w:p>
+      <w:pPr>
+        <w:pStyle w:val="Listenabsatz"/>
+        <w:numPr>
+          <w:ilvl w:val="1"/>
+          <w:numId w:val="19"/>
+        </w:numPr>
+        <w:rPr>
+          <w:lang w:val="en-US"/>
+        </w:rPr>
+      </w:pPr>
+      <w:r>
+        <w:rPr>
+          <w:lang w:val="en-US"/>
+        </w:rPr>
+        <w:t>Critical(msg, args, kwargs)</w:t>
+      </w:r>
+    </w:p>
+    <w:p>
+      <w:pPr>
+        <w:pStyle w:val="Listenabsatz"/>
+        <w:numPr>
+          <w:ilvl w:val="1"/>
+          <w:numId w:val="19"/>
+        </w:numPr>
+        <w:rPr>
+          <w:lang w:val="en-US"/>
+        </w:rPr>
+      </w:pPr>
+      <w:r>
+        <w:rPr>
+          <w:lang w:val="en-US"/>
+        </w:rPr>
+        <w:t>Log(level, msg, args, kwargs)</w:t>
+      </w:r>
+    </w:p>
+    <w:p>
+      <w:pPr>
+        <w:pStyle w:val="Listenabsatz"/>
+        <w:numPr>
+          <w:ilvl w:val="0"/>
+          <w:numId w:val="19"/>
+        </w:numPr>
+        <w:rPr>
+          <w:lang w:val="en-US"/>
+        </w:rPr>
+      </w:pPr>
+      <w:r>
+        <w:rPr>
+          <w:lang w:val="en-US"/>
+        </w:rPr>
+        <w:t>Loglevel</w:t>
+      </w:r>
+    </w:p>
+    <w:p>
+      <w:pPr>
+        <w:pStyle w:val="Listenabsatz"/>
+        <w:numPr>
+          <w:ilvl w:val="1"/>
+          <w:numId w:val="19"/>
+        </w:numPr>
+        <w:rPr>
+          <w:lang w:val="en-US"/>
+        </w:rPr>
+      </w:pPr>
+      <w:r>
+        <w:rPr>
+          <w:lang w:val="en-US"/>
+        </w:rPr>
+        <w:t>Critical 50</w:t>
+      </w:r>
+    </w:p>
+    <w:p>
+      <w:pPr>
+        <w:pStyle w:val="Listenabsatz"/>
+        <w:numPr>
+          <w:ilvl w:val="1"/>
+          <w:numId w:val="19"/>
+        </w:numPr>
+        <w:rPr>
+          <w:lang w:val="en-US"/>
+        </w:rPr>
+      </w:pPr>
+      <w:r>
+        <w:rPr>
+          <w:lang w:val="en-US"/>
+        </w:rPr>
+        <w:t>Error 40</w:t>
+      </w:r>
+    </w:p>
+    <w:p>
+      <w:pPr>
+        <w:pStyle w:val="Listenabsatz"/>
+        <w:numPr>
+          <w:ilvl w:val="1"/>
+          <w:numId w:val="19"/>
+        </w:numPr>
+        <w:rPr>
+          <w:lang w:val="en-US"/>
+        </w:rPr>
+      </w:pPr>
+      <w:r>
+        <w:rPr>
+          <w:lang w:val="en-US"/>
+        </w:rPr>
+        <w:t>Warning 30</w:t>
+      </w:r>
+    </w:p>
+    <w:p>
+      <w:pPr>
+        <w:pStyle w:val="Listenabsatz"/>
+        <w:numPr>
+          <w:ilvl w:val="1"/>
+          <w:numId w:val="19"/>
+        </w:numPr>
+        <w:rPr>
+          <w:lang w:val="en-US"/>
+        </w:rPr>
+      </w:pPr>
+      <w:r>
+        <w:rPr>
+          <w:lang w:val="en-US"/>
+        </w:rPr>
+        <w:t>Info 20</w:t>
+      </w:r>
+    </w:p>
+    <w:p>
+      <w:pPr>
+        <w:pStyle w:val="Listenabsatz"/>
+        <w:numPr>
+          <w:ilvl w:val="1"/>
+          <w:numId w:val="19"/>
+        </w:numPr>
+        <w:rPr>
+          <w:lang w:val="en-US"/>
+        </w:rPr>
+      </w:pPr>
+      <w:r>
+        <w:rPr>
+          <w:lang w:val="en-US"/>
+        </w:rPr>
+        <w:t>Debug 10</w:t>
+      </w:r>
+    </w:p>
+    <w:p>
+      <w:pPr>
+        <w:pStyle w:val="Listenabsatz"/>
+        <w:numPr>
+          <w:ilvl w:val="1"/>
+          <w:numId w:val="19"/>
+        </w:numPr>
+        <w:rPr>
+          <w:lang w:val="en-US"/>
+        </w:rPr>
+      </w:pPr>
+      <w:r>
+        <w:rPr>
+          <w:lang w:val="en-US"/>
+        </w:rPr>
+        <w:t>Notset 0</w:t>
+      </w:r>
+    </w:p>
+    <w:p>
+      <w:pPr>
+        <w:pStyle w:val="Listenabsatz"/>
+        <w:numPr>
+          <w:ilvl w:val="0"/>
+          <w:numId w:val="19"/>
+        </w:numPr>
+        <w:rPr>
+          <w:lang w:val="en-US"/>
+        </w:rPr>
+      </w:pPr>
+      <w:r>
+        <w:rPr>
+          <w:lang w:val="en-US"/>
+        </w:rPr>
+        <w:t>Logging.handler</w:t>
+      </w:r>
+    </w:p>
+    <w:p>
+      <w:pPr>
+        <w:pStyle w:val="Listenabsatz"/>
+        <w:numPr>
+          <w:ilvl w:val="0"/>
+          <w:numId w:val="19"/>
+        </w:numPr>
+        <w:rPr>
+          <w:lang w:val="en-US"/>
+        </w:rPr>
+      </w:pPr>
+      <w:r>
+        <w:rPr>
+          <w:lang w:val="en-US"/>
+        </w:rPr>
+        <w:t>Logging.formatter</w:t>
+      </w:r>
+    </w:p>
+    <w:p>
+      <w:pPr>
+        <w:pStyle w:val="Listenabsatz"/>
+        <w:numPr>
+          <w:ilvl w:val="0"/>
+          <w:numId w:val="19"/>
+        </w:numPr>
+        <w:rPr>
+          <w:lang w:val="en-US"/>
+        </w:rPr>
       </w:pPr>
     </w:p>
     <w:sectPr>
@@ -8724,6 +9894,119 @@
     </w:lvl>
   </w:abstractNum>
   <w:abstractNum w:abstractNumId="15" w15:restartNumberingAfterBreak="0">
+    <w:nsid w:val="648B7836"/>
+    <w:multiLevelType w:val="hybridMultilevel"/>
+    <w:tmpl w:val="154A0072"/>
+    <w:lvl w:ilvl="0" w:tplc="04070001">
+      <w:start w:val="1"/>
+      <w:numFmt w:val="bullet"/>
+      <w:lvlText w:val=""/>
+      <w:lvlJc w:val="left"/>
+      <w:pPr>
+        <w:ind w:left="720" w:hanging="360"/>
+      </w:pPr>
+      <w:rPr>
+        <w:rFonts w:ascii="Symbol" w:hAnsi="Symbol" w:hint="default"/>
+      </w:rPr>
+    </w:lvl>
+    <w:lvl w:ilvl="1" w:tplc="04070003">
+      <w:start w:val="1"/>
+      <w:numFmt w:val="bullet"/>
+      <w:lvlText w:val="o"/>
+      <w:lvlJc w:val="left"/>
+      <w:pPr>
+        <w:ind w:left="1440" w:hanging="360"/>
+      </w:pPr>
+      <w:rPr>
+        <w:rFonts w:ascii="Courier New" w:hAnsi="Courier New" w:cs="Courier New" w:hint="default"/>
+      </w:rPr>
+    </w:lvl>
+    <w:lvl w:ilvl="2" w:tplc="04070005">
+      <w:start w:val="1"/>
+      <w:numFmt w:val="bullet"/>
+      <w:lvlText w:val=""/>
+      <w:lvlJc w:val="left"/>
+      <w:pPr>
+        <w:ind w:left="2160" w:hanging="360"/>
+      </w:pPr>
+      <w:rPr>
+        <w:rFonts w:ascii="Wingdings" w:hAnsi="Wingdings" w:hint="default"/>
+      </w:rPr>
+    </w:lvl>
+    <w:lvl w:ilvl="3" w:tplc="04070001">
+      <w:start w:val="1"/>
+      <w:numFmt w:val="bullet"/>
+      <w:lvlText w:val=""/>
+      <w:lvlJc w:val="left"/>
+      <w:pPr>
+        <w:ind w:left="2880" w:hanging="360"/>
+      </w:pPr>
+      <w:rPr>
+        <w:rFonts w:ascii="Symbol" w:hAnsi="Symbol" w:hint="default"/>
+      </w:rPr>
+    </w:lvl>
+    <w:lvl w:ilvl="4" w:tplc="04070003">
+      <w:start w:val="1"/>
+      <w:numFmt w:val="bullet"/>
+      <w:lvlText w:val="o"/>
+      <w:lvlJc w:val="left"/>
+      <w:pPr>
+        <w:ind w:left="3600" w:hanging="360"/>
+      </w:pPr>
+      <w:rPr>
+        <w:rFonts w:ascii="Courier New" w:hAnsi="Courier New" w:cs="Courier New" w:hint="default"/>
+      </w:rPr>
+    </w:lvl>
+    <w:lvl w:ilvl="5" w:tplc="04070005">
+      <w:start w:val="1"/>
+      <w:numFmt w:val="bullet"/>
+      <w:lvlText w:val=""/>
+      <w:lvlJc w:val="left"/>
+      <w:pPr>
+        <w:ind w:left="4320" w:hanging="360"/>
+      </w:pPr>
+      <w:rPr>
+        <w:rFonts w:ascii="Wingdings" w:hAnsi="Wingdings" w:hint="default"/>
+      </w:rPr>
+    </w:lvl>
+    <w:lvl w:ilvl="6" w:tplc="04070001" w:tentative="1">
+      <w:start w:val="1"/>
+      <w:numFmt w:val="bullet"/>
+      <w:lvlText w:val=""/>
+      <w:lvlJc w:val="left"/>
+      <w:pPr>
+        <w:ind w:left="5040" w:hanging="360"/>
+      </w:pPr>
+      <w:rPr>
+        <w:rFonts w:ascii="Symbol" w:hAnsi="Symbol" w:hint="default"/>
+      </w:rPr>
+    </w:lvl>
+    <w:lvl w:ilvl="7" w:tplc="04070003" w:tentative="1">
+      <w:start w:val="1"/>
+      <w:numFmt w:val="bullet"/>
+      <w:lvlText w:val="o"/>
+      <w:lvlJc w:val="left"/>
+      <w:pPr>
+        <w:ind w:left="5760" w:hanging="360"/>
+      </w:pPr>
+      <w:rPr>
+        <w:rFonts w:ascii="Courier New" w:hAnsi="Courier New" w:cs="Courier New" w:hint="default"/>
+      </w:rPr>
+    </w:lvl>
+    <w:lvl w:ilvl="8" w:tplc="04070005" w:tentative="1">
+      <w:start w:val="1"/>
+      <w:numFmt w:val="bullet"/>
+      <w:lvlText w:val=""/>
+      <w:lvlJc w:val="left"/>
+      <w:pPr>
+        <w:ind w:left="6480" w:hanging="360"/>
+      </w:pPr>
+      <w:rPr>
+        <w:rFonts w:ascii="Wingdings" w:hAnsi="Wingdings" w:hint="default"/>
+      </w:rPr>
+    </w:lvl>
+  </w:abstractNum>
+  <w:abstractNum w:abstractNumId="16" w15:restartNumberingAfterBreak="0">
     <w:nsid w:val="6895714C"/>
     <w:multiLevelType w:val="hybridMultilevel"/>
     <w:tmpl w:val="60E6CECE"/>
@@ -8836,7 +10119,7 @@
       </w:rPr>
     </w:lvl>
   </w:abstractNum>
-  <w:abstractNum w:abstractNumId="16" w15:restartNumberingAfterBreak="0">
+  <w:abstractNum w:abstractNumId="17" w15:restartNumberingAfterBreak="0">
     <w:nsid w:val="6B92055D"/>
     <w:multiLevelType w:val="hybridMultilevel"/>
     <w:tmpl w:val="BEDEC25A"/>
@@ -8949,7 +10232,7 @@
       </w:rPr>
     </w:lvl>
   </w:abstractNum>
-  <w:abstractNum w:abstractNumId="17" w15:restartNumberingAfterBreak="0">
+  <w:abstractNum w:abstractNumId="18" w15:restartNumberingAfterBreak="0">
     <w:nsid w:val="7A612284"/>
     <w:multiLevelType w:val="hybridMultilevel"/>
     <w:tmpl w:val="AC6E685A"/>
@@ -9084,7 +10367,7 @@
     <w:abstractNumId w:val="10"/>
   </w:num>
   <w:num w:numId="8">
-    <w:abstractNumId w:val="17"/>
+    <w:abstractNumId w:val="18"/>
   </w:num>
   <w:num w:numId="9">
     <w:abstractNumId w:val="12"/>
@@ -9093,7 +10376,7 @@
     <w:abstractNumId w:val="8"/>
   </w:num>
   <w:num w:numId="11">
-    <w:abstractNumId w:val="15"/>
+    <w:abstractNumId w:val="16"/>
   </w:num>
   <w:num w:numId="12">
     <w:abstractNumId w:val="7"/>
@@ -9114,7 +10397,10 @@
     <w:abstractNumId w:val="2"/>
   </w:num>
   <w:num w:numId="18">
-    <w:abstractNumId w:val="16"/>
+    <w:abstractNumId w:val="17"/>
+  </w:num>
+  <w:num w:numId="19">
+    <w:abstractNumId w:val="15"/>
   </w:num>
 </w:numbering>
 </file>
@@ -9782,6 +11068,86 @@
       <w:rFonts w:ascii="Courier New" w:eastAsia="Times New Roman" w:hAnsi="Courier New" w:cs="Courier New"/>
     </w:rPr>
   </w:style>
+  <w:style w:type="paragraph" w:styleId="HTMLVorformatiert">
+    <w:name w:val="HTML Preformatted"/>
+    <w:basedOn w:val="Standard"/>
+    <w:link w:val="HTMLVorformatiertZchn"/>
+    <w:uiPriority w:val="99"/>
+    <w:semiHidden/>
+    <w:unhideWhenUsed/>
+    <w:rsid w:val="00D24380"/>
+    <w:pPr>
+      <w:tabs>
+        <w:tab w:val="left" w:pos="916"/>
+        <w:tab w:val="left" w:pos="1832"/>
+        <w:tab w:val="left" w:pos="2748"/>
+        <w:tab w:val="left" w:pos="3664"/>
+        <w:tab w:val="left" w:pos="4580"/>
+        <w:tab w:val="left" w:pos="5496"/>
+        <w:tab w:val="left" w:pos="6412"/>
+        <w:tab w:val="left" w:pos="7328"/>
+        <w:tab w:val="left" w:pos="8244"/>
+        <w:tab w:val="left" w:pos="9160"/>
+        <w:tab w:val="left" w:pos="10076"/>
+        <w:tab w:val="left" w:pos="10992"/>
+        <w:tab w:val="left" w:pos="11908"/>
+        <w:tab w:val="left" w:pos="12824"/>
+        <w:tab w:val="left" w:pos="13740"/>
+        <w:tab w:val="left" w:pos="14656"/>
+      </w:tabs>
+      <w:spacing w:after="0" w:line="240" w:lineRule="auto"/>
+    </w:pPr>
+    <w:rPr>
+      <w:rFonts w:ascii="Courier New" w:eastAsia="Times New Roman" w:hAnsi="Courier New" w:cs="Courier New"/>
+      <w:sz w:val="20"/>
+      <w:szCs w:val="20"/>
+      <w:lang w:eastAsia="de-DE"/>
+    </w:rPr>
+  </w:style>
+  <w:style w:type="character" w:customStyle="1" w:styleId="HTMLVorformatiertZchn">
+    <w:name w:val="HTML Vorformatiert Zchn"/>
+    <w:basedOn w:val="Absatz-Standardschriftart"/>
+    <w:link w:val="HTMLVorformatiert"/>
+    <w:uiPriority w:val="99"/>
+    <w:semiHidden/>
+    <w:rsid w:val="00D24380"/>
+    <w:rPr>
+      <w:rFonts w:ascii="Courier New" w:eastAsia="Times New Roman" w:hAnsi="Courier New" w:cs="Courier New"/>
+      <w:sz w:val="20"/>
+      <w:szCs w:val="20"/>
+      <w:lang w:eastAsia="de-DE"/>
+    </w:rPr>
+  </w:style>
+  <w:style w:type="character" w:customStyle="1" w:styleId="n">
+    <w:name w:val="n"/>
+    <w:basedOn w:val="Absatz-Standardschriftart"/>
+    <w:rsid w:val="00D24380"/>
+  </w:style>
+  <w:style w:type="character" w:customStyle="1" w:styleId="o">
+    <w:name w:val="o"/>
+    <w:basedOn w:val="Absatz-Standardschriftart"/>
+    <w:rsid w:val="00D24380"/>
+  </w:style>
+  <w:style w:type="character" w:customStyle="1" w:styleId="s1">
+    <w:name w:val="s1"/>
+    <w:basedOn w:val="Absatz-Standardschriftart"/>
+    <w:rsid w:val="00D24380"/>
+  </w:style>
+  <w:style w:type="character" w:customStyle="1" w:styleId="si">
+    <w:name w:val="si"/>
+    <w:basedOn w:val="Absatz-Standardschriftart"/>
+    <w:rsid w:val="00D24380"/>
+  </w:style>
+  <w:style w:type="character" w:customStyle="1" w:styleId="p">
+    <w:name w:val="p"/>
+    <w:basedOn w:val="Absatz-Standardschriftart"/>
+    <w:rsid w:val="00D24380"/>
+  </w:style>
+  <w:style w:type="character" w:customStyle="1" w:styleId="nb">
+    <w:name w:val="nb"/>
+    <w:basedOn w:val="Absatz-Standardschriftart"/>
+    <w:rsid w:val="00D24380"/>
+  </w:style>
 </w:styles>
 </file>
 

</xml_diff>